<commit_message>
Revisão do conteúdo da Apostila Backend
</commit_message>
<xml_diff>
--- a/Apostila Backend.docx
+++ b/Apostila Backend.docx
@@ -523,7 +523,7 @@
           <w:sz w:val="24"/>
           <w:szCs w:val="24"/>
         </w:rPr>
-        <w:t xml:space="preserve">O Modelo PSI (Open Systems Interconnection) e um framework de referência para a comunicação em redes de computadores, criado pela ISO (International Organization for Standardization). </w:t>
+        <w:t xml:space="preserve">O Modelo OSI (Open Systems Interconnection) e um framework de referência para a comunicação em redes de computadores, criado pela ISO (International Organization for Standardization). </w:t>
       </w:r>
     </w:p>
     <w:p>
@@ -9460,6 +9460,18 @@
           <w:sz w:val="24"/>
           <w:szCs w:val="24"/>
         </w:rPr>
+        <w:t xml:space="preserve">Porta Padrão: </w:t>
+      </w:r>
+      <w:r>
+        <w:rPr>
+          <w:rStyle w:val="Strong"/>
+          <w:rFonts w:cs="Bahnschrift Light SemiCondensed" w:ascii="Bahnschrift Light SemiCondensed" w:hAnsi="Bahnschrift Light SemiCondensed"/>
+          <w:b w:val="false"/>
+          <w:bCs w:val="false"/>
+          <w:color w:val="auto"/>
+          <w:sz w:val="24"/>
+          <w:szCs w:val="24"/>
+        </w:rPr>
         <w:t>161</w:t>
       </w:r>
       <w:r>
@@ -9489,6 +9501,8 @@
         <w:rPr>
           <w:rStyle w:val="Strong"/>
           <w:rFonts w:cs="Bahnschrift Light SemiCondensed" w:ascii="Bahnschrift Light SemiCondensed" w:hAnsi="Bahnschrift Light SemiCondensed"/>
+          <w:b w:val="false"/>
+          <w:bCs w:val="false"/>
           <w:color w:val="auto"/>
           <w:sz w:val="24"/>
           <w:szCs w:val="24"/>
@@ -9997,7 +10011,7 @@
           <w:sz w:val="24"/>
           <w:szCs w:val="24"/>
         </w:rPr>
-        <w:t>É transmitido em neste intervalo de portas evitando conflitos ao serém iniciadas várias chamadas.</w:t>
+        <w:t>É transmitido neste intervalo de portas evitando conflitos ao serém iniciadas várias chamadas.</w:t>
       </w:r>
     </w:p>
     <w:p>
@@ -11411,16 +11425,34 @@
           <w:szCs w:val="24"/>
           <w:lang w:val="pt-BR"/>
         </w:rPr>
-        <w:t xml:space="preserve">BGP </w:t>
-      </w:r>
-      <w:r>
-        <w:rPr>
-          <w:rFonts w:cs="Bahnschrift Light SemiCondensed" w:ascii="Bahnschrift Light SemiCondensed" w:hAnsi="Bahnschrift Light SemiCondensed"/>
-          <w:sz w:val="24"/>
-          <w:szCs w:val="24"/>
-          <w:lang w:val="pt-BR"/>
-        </w:rPr>
-        <w:t>( Border Gateway Protocol ), que é o protocolo de gerenciamento de rotas da internet. Este tem mantém uma tabela com as rotas disponíveis na internet, trabalhando de forma dinâmica, e se adaptando a cada tipo de situação no envio dos dados quando os IP’s estão em comunicando.</w:t>
+        <w:t>BGP ( Border Gateway Protocol )</w:t>
+      </w:r>
+      <w:r>
+        <w:rPr>
+          <w:rFonts w:cs="Bahnschrift Light SemiCondensed" w:ascii="Bahnschrift Light SemiCondensed" w:hAnsi="Bahnschrift Light SemiCondensed"/>
+          <w:sz w:val="24"/>
+          <w:szCs w:val="24"/>
+          <w:lang w:val="pt-BR"/>
+        </w:rPr>
+        <w:t xml:space="preserve">, que é o protocolo de gerenciamento de rotas da internet. Este mantém uma tabela com as rotas disponíveis na internet, trabalhando de forma dinâmica, e se adaptando a cada tipo de situação no envio dos dados quando os IP’s estão </w:t>
+      </w:r>
+      <w:r>
+        <w:rPr>
+          <w:rFonts w:cs="Bahnschrift Light SemiCondensed" w:ascii="Bahnschrift Light SemiCondensed" w:hAnsi="Bahnschrift Light SemiCondensed"/>
+          <w:sz w:val="24"/>
+          <w:szCs w:val="24"/>
+          <w:lang w:val="pt-BR"/>
+        </w:rPr>
+        <w:t>se</w:t>
+      </w:r>
+      <w:r>
+        <w:rPr>
+          <w:rFonts w:cs="Bahnschrift Light SemiCondensed" w:ascii="Bahnschrift Light SemiCondensed" w:hAnsi="Bahnschrift Light SemiCondensed"/>
+          <w:sz w:val="24"/>
+          <w:szCs w:val="24"/>
+          <w:lang w:val="pt-BR"/>
+        </w:rPr>
+        <w:t xml:space="preserve"> comunicando.</w:t>
       </w:r>
     </w:p>
     <w:p>
@@ -12389,7 +12421,29 @@
           <w:sz w:val="24"/>
           <w:szCs w:val="36"/>
         </w:rPr>
-        <w:t xml:space="preserve">Os três primeiros digitos indentificam o fabricante da placa de rede, e os 3 últimos digítos garantem a a indenticação única do dispositivo, evitando assim a duplicidade de indentifações do endereço, gerando uma </w:t>
+        <w:t xml:space="preserve">Os três primeiros digitos indentificam o fabricante da placa de rede, e os 3 últimos digítos garantem a identicação do dispositivo, evitando assim, duplicidade de identifações do endereço </w:t>
+      </w:r>
+      <w:r>
+        <w:rPr>
+          <w:rStyle w:val="Cdigo-fonte"/>
+          <w:rFonts w:cs="Bahnschrift Light SemiCondensed" w:ascii="Bahnschrift Light SemiCondensed" w:hAnsi="Bahnschrift Light SemiCondensed"/>
+          <w:b w:val="false"/>
+          <w:bCs w:val="false"/>
+          <w:sz w:val="24"/>
+          <w:szCs w:val="36"/>
+        </w:rPr>
+        <w:t xml:space="preserve">e </w:t>
+      </w:r>
+      <w:r>
+        <w:rPr>
+          <w:rStyle w:val="Cdigo-fonte"/>
+          <w:rFonts w:cs="Bahnschrift Light SemiCondensed" w:ascii="Bahnschrift Light SemiCondensed" w:hAnsi="Bahnschrift Light SemiCondensed"/>
+          <w:b w:val="false"/>
+          <w:bCs w:val="false"/>
+          <w:sz w:val="24"/>
+          <w:szCs w:val="36"/>
+        </w:rPr>
+        <w:t xml:space="preserve">gerando </w:t>
       </w:r>
       <w:r>
         <w:rPr>
@@ -12459,7 +12513,7 @@
           <w:sz w:val="24"/>
           <w:szCs w:val="36"/>
         </w:rPr>
-        <w:t>que é o protocolo que faz a intermediação entre a rede LAN com o endereço MAC dos dispositivos. O ARP basicamente ao se conectar com o IP pergunta para a rede em qual endereço MAC conectado naquele IP haverá a transferência de arquivos. Então o dispositivo por meio do IP responde e a conexão é estabelecida.</w:t>
+        <w:t>que é o protocolo que faz a intermediação entre a rede LAN com o endereço MAC dos dispositivos. O ARP basicamente ao se conectar com o IP pergunta para a rede em qual endereço MAC conectado naquele IP haverá a transferência de arquivos. Então o dispositivo por meio do IP responde, e a conexão é estabelecida.</w:t>
       </w:r>
     </w:p>
     <w:p>

</xml_diff>

<commit_message>
Revisão e correção da escrita da Apostila da Maratona Backend
</commit_message>
<xml_diff>
--- a/Apostila Backend.docx
+++ b/Apostila Backend.docx
@@ -31,6 +31,7 @@
           <w:szCs w:val="56"/>
           <w:lang w:val="pt-BR"/>
         </w:rPr>
+        <w:tab/>
         <w:t>Maratona Backend do RoodMap</w:t>
       </w:r>
     </w:p>
@@ -11434,25 +11435,7 @@
           <w:szCs w:val="24"/>
           <w:lang w:val="pt-BR"/>
         </w:rPr>
-        <w:t xml:space="preserve">, que é o protocolo de gerenciamento de rotas da internet. Este mantém uma tabela com as rotas disponíveis na internet, trabalhando de forma dinâmica, e se adaptando a cada tipo de situação no envio dos dados quando os IP’s estão </w:t>
-      </w:r>
-      <w:r>
-        <w:rPr>
-          <w:rFonts w:cs="Bahnschrift Light SemiCondensed" w:ascii="Bahnschrift Light SemiCondensed" w:hAnsi="Bahnschrift Light SemiCondensed"/>
-          <w:sz w:val="24"/>
-          <w:szCs w:val="24"/>
-          <w:lang w:val="pt-BR"/>
-        </w:rPr>
-        <w:t>se</w:t>
-      </w:r>
-      <w:r>
-        <w:rPr>
-          <w:rFonts w:cs="Bahnschrift Light SemiCondensed" w:ascii="Bahnschrift Light SemiCondensed" w:hAnsi="Bahnschrift Light SemiCondensed"/>
-          <w:sz w:val="24"/>
-          <w:szCs w:val="24"/>
-          <w:lang w:val="pt-BR"/>
-        </w:rPr>
-        <w:t xml:space="preserve"> comunicando.</w:t>
+        <w:t>, que é o protocolo de gerenciamento de rotas da internet. Este mantém uma tabela com as rotas disponíveis na internet, trabalhando de forma dinâmica, e se adaptando a cada tipo de situação no envio dos dados quando os IP’s estão se comunicando.</w:t>
       </w:r>
     </w:p>
     <w:p>
@@ -12291,7 +12274,7 @@
           <w:sz w:val="24"/>
           <w:szCs w:val="36"/>
         </w:rPr>
-        <w:t>é atribuído diretamente a placa de rede do dispositivo, dando ao dispositivo um indentifcador para conexão em rede.</w:t>
+        <w:t>é atribuído diretamente a placa de rede do dispositivo, dando ao dispositivo um identifcador para conexão em rede.</w:t>
       </w:r>
     </w:p>
     <w:p>
@@ -12421,29 +12404,7 @@
           <w:sz w:val="24"/>
           <w:szCs w:val="36"/>
         </w:rPr>
-        <w:t xml:space="preserve">Os três primeiros digitos indentificam o fabricante da placa de rede, e os 3 últimos digítos garantem a identicação do dispositivo, evitando assim, duplicidade de identifações do endereço </w:t>
-      </w:r>
-      <w:r>
-        <w:rPr>
-          <w:rStyle w:val="Cdigo-fonte"/>
-          <w:rFonts w:cs="Bahnschrift Light SemiCondensed" w:ascii="Bahnschrift Light SemiCondensed" w:hAnsi="Bahnschrift Light SemiCondensed"/>
-          <w:b w:val="false"/>
-          <w:bCs w:val="false"/>
-          <w:sz w:val="24"/>
-          <w:szCs w:val="36"/>
-        </w:rPr>
-        <w:t xml:space="preserve">e </w:t>
-      </w:r>
-      <w:r>
-        <w:rPr>
-          <w:rStyle w:val="Cdigo-fonte"/>
-          <w:rFonts w:cs="Bahnschrift Light SemiCondensed" w:ascii="Bahnschrift Light SemiCondensed" w:hAnsi="Bahnschrift Light SemiCondensed"/>
-          <w:b w:val="false"/>
-          <w:bCs w:val="false"/>
-          <w:sz w:val="24"/>
-          <w:szCs w:val="36"/>
-        </w:rPr>
-        <w:t xml:space="preserve">gerando </w:t>
+        <w:t xml:space="preserve">Os três primeiros digitos indentificam o fabricante da placa de rede, e os 3 últimos digítos garantem a identicação do dispositivo, evitando assim, duplicidade de identifações do endereço e gerando </w:t>
       </w:r>
       <w:r>
         <w:rPr>
@@ -13100,7 +13061,95 @@
           <w:szCs w:val="24"/>
         </w:rPr>
         <w:tab/>
-        <w:t xml:space="preserve">Ele escuta o meio da transmissão para verificar se alguém está enviando alguma informação, e só permiti o começo de uma transmissão se o meio estiver livre. Caso ocorra alguma colisão a transmissão é interrompida, sendo enviado um sinal de interferência chamado </w:t>
+        <w:t xml:space="preserve">Ele escuta o meio da transmissão para verificar se alguém está enviando alguma informação, </w:t>
+      </w:r>
+      <w:r>
+        <w:rPr>
+          <w:rStyle w:val="Cdigo-fonte"/>
+          <w:rFonts w:ascii="Bahnschrift Light SemiCondensed" w:hAnsi="Bahnschrift Light SemiCondensed"/>
+          <w:b w:val="false"/>
+          <w:bCs w:val="false"/>
+          <w:sz w:val="24"/>
+          <w:szCs w:val="24"/>
+        </w:rPr>
+        <w:t xml:space="preserve">permitindo </w:t>
+      </w:r>
+      <w:r>
+        <w:rPr>
+          <w:rStyle w:val="Cdigo-fonte"/>
+          <w:rFonts w:ascii="Bahnschrift Light SemiCondensed" w:hAnsi="Bahnschrift Light SemiCondensed"/>
+          <w:b w:val="false"/>
+          <w:bCs w:val="false"/>
+          <w:sz w:val="24"/>
+          <w:szCs w:val="24"/>
+        </w:rPr>
+        <w:t>o í</w:t>
+      </w:r>
+      <w:r>
+        <w:rPr>
+          <w:rStyle w:val="Cdigo-fonte"/>
+          <w:rFonts w:ascii="Bahnschrift Light SemiCondensed" w:hAnsi="Bahnschrift Light SemiCondensed"/>
+          <w:b w:val="false"/>
+          <w:bCs w:val="false"/>
+          <w:sz w:val="24"/>
+          <w:szCs w:val="24"/>
+        </w:rPr>
+        <w:t>nicio</w:t>
+      </w:r>
+      <w:r>
+        <w:rPr>
+          <w:rStyle w:val="Cdigo-fonte"/>
+          <w:rFonts w:ascii="Bahnschrift Light SemiCondensed" w:hAnsi="Bahnschrift Light SemiCondensed"/>
+          <w:b w:val="false"/>
+          <w:bCs w:val="false"/>
+          <w:sz w:val="24"/>
+          <w:szCs w:val="24"/>
+        </w:rPr>
+        <w:t xml:space="preserve"> de uma </w:t>
+      </w:r>
+      <w:r>
+        <w:rPr>
+          <w:rStyle w:val="Cdigo-fonte"/>
+          <w:rFonts w:ascii="Bahnschrift Light SemiCondensed" w:hAnsi="Bahnschrift Light SemiCondensed"/>
+          <w:b w:val="false"/>
+          <w:bCs w:val="false"/>
+          <w:sz w:val="24"/>
+          <w:szCs w:val="24"/>
+        </w:rPr>
+        <w:t xml:space="preserve">nova </w:t>
+      </w:r>
+      <w:r>
+        <w:rPr>
+          <w:rStyle w:val="Cdigo-fonte"/>
+          <w:rFonts w:ascii="Bahnschrift Light SemiCondensed" w:hAnsi="Bahnschrift Light SemiCondensed"/>
+          <w:b w:val="false"/>
+          <w:bCs w:val="false"/>
+          <w:sz w:val="24"/>
+          <w:szCs w:val="24"/>
+        </w:rPr>
+        <w:t xml:space="preserve">transmissão </w:t>
+      </w:r>
+      <w:r>
+        <w:rPr>
+          <w:rStyle w:val="Cdigo-fonte"/>
+          <w:rFonts w:ascii="Bahnschrift Light SemiCondensed" w:hAnsi="Bahnschrift Light SemiCondensed"/>
+          <w:b w:val="false"/>
+          <w:bCs w:val="false"/>
+          <w:sz w:val="24"/>
+          <w:szCs w:val="24"/>
+        </w:rPr>
+        <w:t>apenas</w:t>
+      </w:r>
+      <w:r>
+        <w:rPr>
+          <w:rStyle w:val="Cdigo-fonte"/>
+          <w:rFonts w:ascii="Bahnschrift Light SemiCondensed" w:hAnsi="Bahnschrift Light SemiCondensed"/>
+          <w:b w:val="false"/>
+          <w:bCs w:val="false"/>
+          <w:sz w:val="24"/>
+          <w:szCs w:val="24"/>
+        </w:rPr>
+        <w:t xml:space="preserve"> se o meio estiver livre. Caso ocorra alguma colisão a transmissão é interrompida, sendo enviado um sinal de interferência chamado </w:t>
       </w:r>
       <w:r>
         <w:rPr>
@@ -13111,18 +13160,40 @@
           <w:sz w:val="24"/>
           <w:szCs w:val="24"/>
         </w:rPr>
-        <w:t>jan signal,</w:t>
-      </w:r>
-      <w:r>
-        <w:rPr>
-          <w:rStyle w:val="Cdigo-fonte"/>
-          <w:rFonts w:ascii="Bahnschrift Light SemiCondensed" w:hAnsi="Bahnschrift Light SemiCondensed"/>
-          <w:b w:val="false"/>
-          <w:bCs w:val="false"/>
-          <w:sz w:val="24"/>
-          <w:szCs w:val="24"/>
-        </w:rPr>
-        <w:t xml:space="preserve"> e após isso após é esperado um tempo aleatório calculado através de um algorotimo chamado </w:t>
+        <w:t>jan signal</w:t>
+      </w:r>
+      <w:r>
+        <w:rPr>
+          <w:rStyle w:val="Cdigo-fonte"/>
+          <w:rFonts w:ascii="Bahnschrift Light SemiCondensed" w:hAnsi="Bahnschrift Light SemiCondensed"/>
+          <w:b w:val="false"/>
+          <w:bCs w:val="false"/>
+          <w:sz w:val="24"/>
+          <w:szCs w:val="24"/>
+        </w:rPr>
+        <w:t xml:space="preserve">. </w:t>
+      </w:r>
+      <w:r>
+        <w:rPr>
+          <w:rStyle w:val="Cdigo-fonte"/>
+          <w:rFonts w:ascii="Bahnschrift Light SemiCondensed" w:hAnsi="Bahnschrift Light SemiCondensed"/>
+          <w:b w:val="false"/>
+          <w:bCs w:val="false"/>
+          <w:sz w:val="24"/>
+          <w:szCs w:val="24"/>
+        </w:rPr>
+        <w:t>A</w:t>
+      </w:r>
+      <w:r>
+        <w:rPr>
+          <w:rStyle w:val="Cdigo-fonte"/>
+          <w:rFonts w:ascii="Bahnschrift Light SemiCondensed" w:hAnsi="Bahnschrift Light SemiCondensed"/>
+          <w:b w:val="false"/>
+          <w:bCs w:val="false"/>
+          <w:sz w:val="24"/>
+          <w:szCs w:val="24"/>
+        </w:rPr>
+        <w:t xml:space="preserve">pós isso, é esperado um tempo aleatório, calculado através de um algorotimo chamado </w:t>
       </w:r>
       <w:r>
         <w:rPr>
@@ -13162,7 +13233,94 @@
           <w:szCs w:val="24"/>
         </w:rPr>
         <w:tab/>
-        <w:t>É como se duas pessoas estiverem tantando falar juntas. Elas percebem que não estão conseguindo então param e começam a dão sequência na conversa sem interrupções enquanto uma estiver falando.</w:t>
+      </w:r>
+      <w:r>
+        <w:rPr>
+          <w:rStyle w:val="Cdigo-fonte"/>
+          <w:rFonts w:ascii="Bahnschrift Light SemiCondensed" w:hAnsi="Bahnschrift Light SemiCondensed"/>
+          <w:b w:val="false"/>
+          <w:bCs w:val="false"/>
+          <w:sz w:val="24"/>
+          <w:szCs w:val="24"/>
+        </w:rPr>
+        <w:t>Funciona</w:t>
+      </w:r>
+      <w:r>
+        <w:rPr>
+          <w:rStyle w:val="Cdigo-fonte"/>
+          <w:rFonts w:ascii="Bahnschrift Light SemiCondensed" w:hAnsi="Bahnschrift Light SemiCondensed"/>
+          <w:b w:val="false"/>
+          <w:bCs w:val="false"/>
+          <w:sz w:val="24"/>
+          <w:szCs w:val="24"/>
+        </w:rPr>
+        <w:t xml:space="preserve"> como se duas pessoas </w:t>
+      </w:r>
+      <w:r>
+        <w:rPr>
+          <w:rStyle w:val="Cdigo-fonte"/>
+          <w:rFonts w:ascii="Bahnschrift Light SemiCondensed" w:hAnsi="Bahnschrift Light SemiCondensed"/>
+          <w:b w:val="false"/>
+          <w:bCs w:val="false"/>
+          <w:sz w:val="24"/>
+          <w:szCs w:val="24"/>
+        </w:rPr>
+        <w:t>falando ao mesmo tempo</w:t>
+      </w:r>
+      <w:r>
+        <w:rPr>
+          <w:rStyle w:val="Cdigo-fonte"/>
+          <w:rFonts w:ascii="Bahnschrift Light SemiCondensed" w:hAnsi="Bahnschrift Light SemiCondensed"/>
+          <w:b w:val="false"/>
+          <w:bCs w:val="false"/>
+          <w:sz w:val="24"/>
+          <w:szCs w:val="24"/>
+        </w:rPr>
+        <w:t>. Elas percebem que não estão conseguindo, então para</w:t>
+      </w:r>
+      <w:r>
+        <w:rPr>
+          <w:rStyle w:val="Cdigo-fonte"/>
+          <w:rFonts w:ascii="Bahnschrift Light SemiCondensed" w:hAnsi="Bahnschrift Light SemiCondensed"/>
+          <w:b w:val="false"/>
+          <w:bCs w:val="false"/>
+          <w:sz w:val="24"/>
+          <w:szCs w:val="24"/>
+        </w:rPr>
+        <w:t>m e iniciam a conversa novamente,</w:t>
+      </w:r>
+      <w:r>
+        <w:rPr>
+          <w:rStyle w:val="Cdigo-fonte"/>
+          <w:rFonts w:ascii="Bahnschrift Light SemiCondensed" w:hAnsi="Bahnschrift Light SemiCondensed"/>
+          <w:b w:val="false"/>
+          <w:bCs w:val="false"/>
+          <w:sz w:val="24"/>
+          <w:szCs w:val="24"/>
+        </w:rPr>
+        <w:t xml:space="preserve"> </w:t>
+      </w:r>
+      <w:r>
+        <w:rPr>
+          <w:rStyle w:val="Cdigo-fonte"/>
+          <w:rFonts w:ascii="Bahnschrift Light SemiCondensed" w:hAnsi="Bahnschrift Light SemiCondensed"/>
+          <w:b w:val="false"/>
+          <w:bCs w:val="false"/>
+          <w:sz w:val="24"/>
+          <w:szCs w:val="24"/>
+        </w:rPr>
+        <w:t>dando</w:t>
+      </w:r>
+      <w:r>
+        <w:rPr>
+          <w:rStyle w:val="Cdigo-fonte"/>
+          <w:rFonts w:ascii="Bahnschrift Light SemiCondensed" w:hAnsi="Bahnschrift Light SemiCondensed"/>
+          <w:b w:val="false"/>
+          <w:bCs w:val="false"/>
+          <w:sz w:val="24"/>
+          <w:szCs w:val="24"/>
+        </w:rPr>
+        <w:t xml:space="preserve"> sequência na conversa sem interrupções enquanto uma estiver falando.</w:t>
       </w:r>
     </w:p>
     <w:p>
@@ -13290,7 +13448,40 @@
           <w:sz w:val="24"/>
           <w:szCs w:val="24"/>
         </w:rPr>
-        <w:t>. Por esse motivo é tentar evitar que a colisão ocorra; aqui é priorizado dectá-lá e evitá-la.</w:t>
+        <w:t xml:space="preserve">. </w:t>
+      </w:r>
+      <w:r>
+        <w:rPr>
+          <w:rStyle w:val="Cdigo-fonte"/>
+          <w:rFonts w:ascii="Bahnschrift Light SemiCondensed" w:hAnsi="Bahnschrift Light SemiCondensed"/>
+          <w:b w:val="false"/>
+          <w:bCs w:val="false"/>
+          <w:sz w:val="24"/>
+          <w:szCs w:val="24"/>
+        </w:rPr>
+        <w:t>A</w:t>
+      </w:r>
+      <w:r>
+        <w:rPr>
+          <w:rStyle w:val="Cdigo-fonte"/>
+          <w:rFonts w:ascii="Bahnschrift Light SemiCondensed" w:hAnsi="Bahnschrift Light SemiCondensed"/>
+          <w:b w:val="false"/>
+          <w:bCs w:val="false"/>
+          <w:sz w:val="24"/>
+          <w:szCs w:val="24"/>
+        </w:rPr>
+        <w:t xml:space="preserve">qui é priorizado </w:t>
+      </w:r>
+      <w:r>
+        <w:rPr>
+          <w:rStyle w:val="Cdigo-fonte"/>
+          <w:rFonts w:ascii="Bahnschrift Light SemiCondensed" w:hAnsi="Bahnschrift Light SemiCondensed"/>
+          <w:b w:val="false"/>
+          <w:bCs w:val="false"/>
+          <w:sz w:val="24"/>
+          <w:szCs w:val="24"/>
+        </w:rPr>
+        <w:t>evitar que a colisão ocorra.</w:t>
       </w:r>
     </w:p>
     <w:p>
@@ -13349,7 +13540,73 @@
           <w:szCs w:val="24"/>
         </w:rPr>
         <w:tab/>
-        <w:t xml:space="preserve">Em alguns casos também o dispositivo vendo que o meio está ocupado pede permissão para transmitir seus dados, enviando uma requisição chamada </w:t>
+        <w:t xml:space="preserve">Em alguns casos... </w:t>
+      </w:r>
+      <w:r>
+        <w:rPr>
+          <w:rStyle w:val="Cdigo-fonte"/>
+          <w:rFonts w:ascii="Bahnschrift Light SemiCondensed" w:hAnsi="Bahnschrift Light SemiCondensed"/>
+          <w:b w:val="false"/>
+          <w:bCs w:val="false"/>
+          <w:sz w:val="24"/>
+          <w:szCs w:val="24"/>
+        </w:rPr>
+        <w:t>quando um</w:t>
+      </w:r>
+      <w:r>
+        <w:rPr>
+          <w:rStyle w:val="Cdigo-fonte"/>
+          <w:rFonts w:ascii="Bahnschrift Light SemiCondensed" w:hAnsi="Bahnschrift Light SemiCondensed"/>
+          <w:b w:val="false"/>
+          <w:bCs w:val="false"/>
+          <w:sz w:val="24"/>
+          <w:szCs w:val="24"/>
+        </w:rPr>
+        <w:t xml:space="preserve"> dispositivo </w:t>
+      </w:r>
+      <w:r>
+        <w:rPr>
+          <w:rStyle w:val="Cdigo-fonte"/>
+          <w:rFonts w:ascii="Bahnschrift Light SemiCondensed" w:hAnsi="Bahnschrift Light SemiCondensed"/>
+          <w:b w:val="false"/>
+          <w:bCs w:val="false"/>
+          <w:sz w:val="24"/>
+          <w:szCs w:val="24"/>
+        </w:rPr>
+        <w:t>vê</w:t>
+      </w:r>
+      <w:r>
+        <w:rPr>
+          <w:rStyle w:val="Cdigo-fonte"/>
+          <w:rFonts w:ascii="Bahnschrift Light SemiCondensed" w:hAnsi="Bahnschrift Light SemiCondensed"/>
+          <w:b w:val="false"/>
+          <w:bCs w:val="false"/>
+          <w:sz w:val="24"/>
+          <w:szCs w:val="24"/>
+        </w:rPr>
+        <w:t xml:space="preserve"> que o meio está ocupado, </w:t>
+      </w:r>
+      <w:r>
+        <w:rPr>
+          <w:rStyle w:val="Cdigo-fonte"/>
+          <w:rFonts w:ascii="Bahnschrift Light SemiCondensed" w:hAnsi="Bahnschrift Light SemiCondensed"/>
+          <w:b w:val="false"/>
+          <w:bCs w:val="false"/>
+          <w:sz w:val="24"/>
+          <w:szCs w:val="24"/>
+        </w:rPr>
+        <w:t>este</w:t>
+      </w:r>
+      <w:r>
+        <w:rPr>
+          <w:rStyle w:val="Cdigo-fonte"/>
+          <w:rFonts w:ascii="Bahnschrift Light SemiCondensed" w:hAnsi="Bahnschrift Light SemiCondensed"/>
+          <w:b w:val="false"/>
+          <w:bCs w:val="false"/>
+          <w:sz w:val="24"/>
+          <w:szCs w:val="24"/>
+        </w:rPr>
+        <w:t xml:space="preserve"> pede permissão para transmitir seus dados, enviando uma requisição chamada </w:t>
       </w:r>
       <w:r>
         <w:rPr>
@@ -13371,7 +13628,7 @@
           <w:sz w:val="24"/>
           <w:szCs w:val="24"/>
         </w:rPr>
-        <w:t xml:space="preserve"> e o receptor responde com uma resposta chamada </w:t>
+        <w:t xml:space="preserve">, e o receptor responde com uma resposta chamada </w:t>
       </w:r>
       <w:r>
         <w:rPr>
@@ -13858,7 +14115,95 @@
           <w:szCs w:val="24"/>
         </w:rPr>
         <w:tab/>
-        <w:t>Aqui o dispositivo envia um dado e ele é transmitido para todos os dispositivos conectados naquela rede local. Todos recebem os dados mesmo que não tenham solicitado.</w:t>
+        <w:t xml:space="preserve">Aqui o dispositivo envia </w:t>
+      </w:r>
+      <w:r>
+        <w:rPr>
+          <w:rStyle w:val="Cdigo-fonte"/>
+          <w:rFonts w:ascii="Bahnschrift Light SemiCondensed" w:hAnsi="Bahnschrift Light SemiCondensed"/>
+          <w:b w:val="false"/>
+          <w:bCs w:val="false"/>
+          <w:sz w:val="24"/>
+          <w:szCs w:val="24"/>
+        </w:rPr>
+        <w:t>os dados,</w:t>
+      </w:r>
+      <w:r>
+        <w:rPr>
+          <w:rStyle w:val="Cdigo-fonte"/>
+          <w:rFonts w:ascii="Bahnschrift Light SemiCondensed" w:hAnsi="Bahnschrift Light SemiCondensed"/>
+          <w:b w:val="false"/>
+          <w:bCs w:val="false"/>
+          <w:sz w:val="24"/>
+          <w:szCs w:val="24"/>
+        </w:rPr>
+        <w:t xml:space="preserve"> e ele</w:t>
+      </w:r>
+      <w:r>
+        <w:rPr>
+          <w:rStyle w:val="Cdigo-fonte"/>
+          <w:rFonts w:ascii="Bahnschrift Light SemiCondensed" w:hAnsi="Bahnschrift Light SemiCondensed"/>
+          <w:b w:val="false"/>
+          <w:bCs w:val="false"/>
+          <w:sz w:val="24"/>
+          <w:szCs w:val="24"/>
+        </w:rPr>
+        <w:t>s</w:t>
+      </w:r>
+      <w:r>
+        <w:rPr>
+          <w:rStyle w:val="Cdigo-fonte"/>
+          <w:rFonts w:ascii="Bahnschrift Light SemiCondensed" w:hAnsi="Bahnschrift Light SemiCondensed"/>
+          <w:b w:val="false"/>
+          <w:bCs w:val="false"/>
+          <w:sz w:val="24"/>
+          <w:szCs w:val="24"/>
+        </w:rPr>
+        <w:t xml:space="preserve"> </w:t>
+      </w:r>
+      <w:r>
+        <w:rPr>
+          <w:rStyle w:val="Cdigo-fonte"/>
+          <w:rFonts w:ascii="Bahnschrift Light SemiCondensed" w:hAnsi="Bahnschrift Light SemiCondensed"/>
+          <w:b w:val="false"/>
+          <w:bCs w:val="false"/>
+          <w:sz w:val="24"/>
+          <w:szCs w:val="24"/>
+        </w:rPr>
+        <w:t>são</w:t>
+      </w:r>
+      <w:r>
+        <w:rPr>
+          <w:rStyle w:val="Cdigo-fonte"/>
+          <w:rFonts w:ascii="Bahnschrift Light SemiCondensed" w:hAnsi="Bahnschrift Light SemiCondensed"/>
+          <w:b w:val="false"/>
+          <w:bCs w:val="false"/>
+          <w:sz w:val="24"/>
+          <w:szCs w:val="24"/>
+        </w:rPr>
+        <w:t xml:space="preserve"> transmitido</w:t>
+      </w:r>
+      <w:r>
+        <w:rPr>
+          <w:rStyle w:val="Cdigo-fonte"/>
+          <w:rFonts w:ascii="Bahnschrift Light SemiCondensed" w:hAnsi="Bahnschrift Light SemiCondensed"/>
+          <w:b w:val="false"/>
+          <w:bCs w:val="false"/>
+          <w:sz w:val="24"/>
+          <w:szCs w:val="24"/>
+        </w:rPr>
+        <w:t>s</w:t>
+      </w:r>
+      <w:r>
+        <w:rPr>
+          <w:rStyle w:val="Cdigo-fonte"/>
+          <w:rFonts w:ascii="Bahnschrift Light SemiCondensed" w:hAnsi="Bahnschrift Light SemiCondensed"/>
+          <w:b w:val="false"/>
+          <w:bCs w:val="false"/>
+          <w:sz w:val="24"/>
+          <w:szCs w:val="24"/>
+        </w:rPr>
+        <w:t xml:space="preserve"> para todos os dispositivos conectados naquela rede local. Todos recebem os dados mesmo que não tenham solicitado.</w:t>
       </w:r>
     </w:p>
     <w:p>
@@ -13876,7 +14221,29 @@
           <w:szCs w:val="24"/>
         </w:rPr>
         <w:tab/>
-        <w:t>Esse tipo de comunicação é comumente usado onde um dispositivo quer descobrir o endereço MAC ou endereço IP de um determinado dispositivo na rede local. Ele basicamente pergunta ao switche e este distribuí a todos. O dispositivo que tiver o IP retorna a resposta.</w:t>
+        <w:t xml:space="preserve">Esse tipo de comunicação é comumente usado onde um dispositivo quer descobrir o endereço MAC ou endereço IP de um determinado dispositivo na rede local. Ele basicamente pergunta ao switche, e este distribuí a todos </w:t>
+      </w:r>
+      <w:r>
+        <w:rPr>
+          <w:rStyle w:val="Cdigo-fonte"/>
+          <w:rFonts w:ascii="Bahnschrift Light SemiCondensed" w:hAnsi="Bahnschrift Light SemiCondensed"/>
+          <w:b w:val="false"/>
+          <w:bCs w:val="false"/>
+          <w:sz w:val="24"/>
+          <w:szCs w:val="24"/>
+        </w:rPr>
+        <w:t>outros dispositivos conectados na rede</w:t>
+      </w:r>
+      <w:r>
+        <w:rPr>
+          <w:rStyle w:val="Cdigo-fonte"/>
+          <w:rFonts w:ascii="Bahnschrift Light SemiCondensed" w:hAnsi="Bahnschrift Light SemiCondensed"/>
+          <w:b w:val="false"/>
+          <w:bCs w:val="false"/>
+          <w:sz w:val="24"/>
+          <w:szCs w:val="24"/>
+        </w:rPr>
+        <w:t>. O dispositivo que tiver o IP retorna a resposta.</w:t>
       </w:r>
     </w:p>
     <w:p>
@@ -13959,7 +14326,95 @@
           <w:sz w:val="24"/>
           <w:szCs w:val="24"/>
         </w:rPr>
-        <w:t>Esse tipo de comunicação é um intermediário entre o Unicast e o Brodcast, pois aqui os dados são enviados para todos, porém todos os que tiverem inscritos naquele dado que está sendo enviado.</w:t>
+        <w:t>Esse tipo de comunicação é um intermediário entre o Unicast e o Brodcast, pois aqui os dados são enviados para todos, porém todos os que tiverem inscritos naquele</w:t>
+      </w:r>
+      <w:r>
+        <w:rPr>
+          <w:rStyle w:val="Cdigo-fonte"/>
+          <w:rFonts w:ascii="Bahnschrift Light SemiCondensed" w:hAnsi="Bahnschrift Light SemiCondensed"/>
+          <w:b w:val="false"/>
+          <w:bCs w:val="false"/>
+          <w:sz w:val="24"/>
+          <w:szCs w:val="24"/>
+        </w:rPr>
+        <w:t>s</w:t>
+      </w:r>
+      <w:r>
+        <w:rPr>
+          <w:rStyle w:val="Cdigo-fonte"/>
+          <w:rFonts w:ascii="Bahnschrift Light SemiCondensed" w:hAnsi="Bahnschrift Light SemiCondensed"/>
+          <w:b w:val="false"/>
+          <w:bCs w:val="false"/>
+          <w:sz w:val="24"/>
+          <w:szCs w:val="24"/>
+        </w:rPr>
+        <w:t xml:space="preserve"> dado</w:t>
+      </w:r>
+      <w:r>
+        <w:rPr>
+          <w:rStyle w:val="Cdigo-fonte"/>
+          <w:rFonts w:ascii="Bahnschrift Light SemiCondensed" w:hAnsi="Bahnschrift Light SemiCondensed"/>
+          <w:b w:val="false"/>
+          <w:bCs w:val="false"/>
+          <w:sz w:val="24"/>
+          <w:szCs w:val="24"/>
+        </w:rPr>
+        <w:t>s</w:t>
+      </w:r>
+      <w:r>
+        <w:rPr>
+          <w:rStyle w:val="Cdigo-fonte"/>
+          <w:rFonts w:ascii="Bahnschrift Light SemiCondensed" w:hAnsi="Bahnschrift Light SemiCondensed"/>
+          <w:b w:val="false"/>
+          <w:bCs w:val="false"/>
+          <w:sz w:val="24"/>
+          <w:szCs w:val="24"/>
+        </w:rPr>
+        <w:t xml:space="preserve"> que estã</w:t>
+      </w:r>
+      <w:r>
+        <w:rPr>
+          <w:rStyle w:val="Cdigo-fonte"/>
+          <w:rFonts w:ascii="Bahnschrift Light SemiCondensed" w:hAnsi="Bahnschrift Light SemiCondensed"/>
+          <w:b w:val="false"/>
+          <w:bCs w:val="false"/>
+          <w:sz w:val="24"/>
+          <w:szCs w:val="24"/>
+        </w:rPr>
+        <w:t>o</w:t>
+      </w:r>
+      <w:r>
+        <w:rPr>
+          <w:rStyle w:val="Cdigo-fonte"/>
+          <w:rFonts w:ascii="Bahnschrift Light SemiCondensed" w:hAnsi="Bahnschrift Light SemiCondensed"/>
+          <w:b w:val="false"/>
+          <w:bCs w:val="false"/>
+          <w:sz w:val="24"/>
+          <w:szCs w:val="24"/>
+        </w:rPr>
+        <w:t xml:space="preserve"> sendo enviado</w:t>
+      </w:r>
+      <w:r>
+        <w:rPr>
+          <w:rStyle w:val="Cdigo-fonte"/>
+          <w:rFonts w:ascii="Bahnschrift Light SemiCondensed" w:hAnsi="Bahnschrift Light SemiCondensed"/>
+          <w:b w:val="false"/>
+          <w:bCs w:val="false"/>
+          <w:sz w:val="24"/>
+          <w:szCs w:val="24"/>
+        </w:rPr>
+        <w:t>s</w:t>
+      </w:r>
+      <w:r>
+        <w:rPr>
+          <w:rStyle w:val="Cdigo-fonte"/>
+          <w:rFonts w:ascii="Bahnschrift Light SemiCondensed" w:hAnsi="Bahnschrift Light SemiCondensed"/>
+          <w:b w:val="false"/>
+          <w:bCs w:val="false"/>
+          <w:sz w:val="24"/>
+          <w:szCs w:val="24"/>
+        </w:rPr>
+        <w:t>.</w:t>
       </w:r>
     </w:p>
     <w:p>
@@ -13977,7 +14432,73 @@
           <w:szCs w:val="24"/>
         </w:rPr>
         <w:tab/>
-        <w:t xml:space="preserve">Um dispositivo basicamente envia os dados para um endereço multicast. Os dispositivos que querem receber aquele dado se inscrevem naquele grupo por meio do procolo </w:t>
+        <w:t xml:space="preserve">Um dispositivo basicamente envia os dados para um endereço multicast. </w:t>
+      </w:r>
+      <w:r>
+        <w:rPr>
+          <w:rStyle w:val="Cdigo-fonte"/>
+          <w:rFonts w:ascii="Bahnschrift Light SemiCondensed" w:hAnsi="Bahnschrift Light SemiCondensed"/>
+          <w:b w:val="false"/>
+          <w:bCs w:val="false"/>
+          <w:sz w:val="24"/>
+          <w:szCs w:val="24"/>
+        </w:rPr>
+        <w:t>E o</w:t>
+      </w:r>
+      <w:r>
+        <w:rPr>
+          <w:rStyle w:val="Cdigo-fonte"/>
+          <w:rFonts w:ascii="Bahnschrift Light SemiCondensed" w:hAnsi="Bahnschrift Light SemiCondensed"/>
+          <w:b w:val="false"/>
+          <w:bCs w:val="false"/>
+          <w:sz w:val="24"/>
+          <w:szCs w:val="24"/>
+        </w:rPr>
+        <w:t>s dispositivos que querem receber aquele</w:t>
+      </w:r>
+      <w:r>
+        <w:rPr>
+          <w:rStyle w:val="Cdigo-fonte"/>
+          <w:rFonts w:ascii="Bahnschrift Light SemiCondensed" w:hAnsi="Bahnschrift Light SemiCondensed"/>
+          <w:b w:val="false"/>
+          <w:bCs w:val="false"/>
+          <w:sz w:val="24"/>
+          <w:szCs w:val="24"/>
+        </w:rPr>
+        <w:t>s</w:t>
+      </w:r>
+      <w:r>
+        <w:rPr>
+          <w:rStyle w:val="Cdigo-fonte"/>
+          <w:rFonts w:ascii="Bahnschrift Light SemiCondensed" w:hAnsi="Bahnschrift Light SemiCondensed"/>
+          <w:b w:val="false"/>
+          <w:bCs w:val="false"/>
+          <w:sz w:val="24"/>
+          <w:szCs w:val="24"/>
+        </w:rPr>
+        <w:t xml:space="preserve"> dado</w:t>
+      </w:r>
+      <w:r>
+        <w:rPr>
+          <w:rStyle w:val="Cdigo-fonte"/>
+          <w:rFonts w:ascii="Bahnschrift Light SemiCondensed" w:hAnsi="Bahnschrift Light SemiCondensed"/>
+          <w:b w:val="false"/>
+          <w:bCs w:val="false"/>
+          <w:sz w:val="24"/>
+          <w:szCs w:val="24"/>
+        </w:rPr>
+        <w:t>s,</w:t>
+      </w:r>
+      <w:r>
+        <w:rPr>
+          <w:rStyle w:val="Cdigo-fonte"/>
+          <w:rFonts w:ascii="Bahnschrift Light SemiCondensed" w:hAnsi="Bahnschrift Light SemiCondensed"/>
+          <w:b w:val="false"/>
+          <w:bCs w:val="false"/>
+          <w:sz w:val="24"/>
+          <w:szCs w:val="24"/>
+        </w:rPr>
+        <w:t xml:space="preserve"> se inscrevem naquele grupo por meio do procolo </w:t>
       </w:r>
       <w:r>
         <w:rPr>
@@ -14080,7 +14601,7 @@
           <w:szCs w:val="24"/>
           <w:lang w:val="pt-BR"/>
         </w:rPr>
-        <w:t xml:space="preserve">Esse modo de comunicação é bem parecido com o modo Unicast, pois aqui a comunicação também funciona 1:1, porém o dado é enviado para dispositivo mais próximo. Quem determina qual dispositivo está mais próximo é roteador. Esse modo de comunicação é amplamente usado em redes </w:t>
+        <w:t xml:space="preserve">Esse modo de comunicação é bem parecido com o modo </w:t>
       </w:r>
       <w:r>
         <w:rPr>
@@ -14092,6 +14613,169 @@
           <w:szCs w:val="24"/>
           <w:lang w:val="pt-BR"/>
         </w:rPr>
+        <w:t>Unicast</w:t>
+      </w:r>
+      <w:r>
+        <w:rPr>
+          <w:rStyle w:val="Cdigo-fonte"/>
+          <w:rFonts w:ascii="Bahnschrift Light SemiCondensed" w:hAnsi="Bahnschrift Light SemiCondensed"/>
+          <w:b w:val="false"/>
+          <w:bCs w:val="false"/>
+          <w:sz w:val="24"/>
+          <w:szCs w:val="24"/>
+          <w:lang w:val="pt-BR"/>
+        </w:rPr>
+        <w:t>, pois aqui a comunicação também funciona 1:1, porém o dado</w:t>
+      </w:r>
+      <w:r>
+        <w:rPr>
+          <w:rStyle w:val="Cdigo-fonte"/>
+          <w:rFonts w:ascii="Bahnschrift Light SemiCondensed" w:hAnsi="Bahnschrift Light SemiCondensed"/>
+          <w:b w:val="false"/>
+          <w:bCs w:val="false"/>
+          <w:sz w:val="24"/>
+          <w:szCs w:val="24"/>
+          <w:lang w:val="pt-BR"/>
+        </w:rPr>
+        <w:t>s</w:t>
+      </w:r>
+      <w:r>
+        <w:rPr>
+          <w:rStyle w:val="Cdigo-fonte"/>
+          <w:rFonts w:ascii="Bahnschrift Light SemiCondensed" w:hAnsi="Bahnschrift Light SemiCondensed"/>
+          <w:b w:val="false"/>
+          <w:bCs w:val="false"/>
+          <w:sz w:val="24"/>
+          <w:szCs w:val="24"/>
+          <w:lang w:val="pt-BR"/>
+        </w:rPr>
+        <w:t xml:space="preserve"> </w:t>
+      </w:r>
+      <w:r>
+        <w:rPr>
+          <w:rStyle w:val="Cdigo-fonte"/>
+          <w:rFonts w:ascii="Bahnschrift Light SemiCondensed" w:hAnsi="Bahnschrift Light SemiCondensed"/>
+          <w:b w:val="false"/>
+          <w:bCs w:val="false"/>
+          <w:sz w:val="24"/>
+          <w:szCs w:val="24"/>
+          <w:lang w:val="pt-BR"/>
+        </w:rPr>
+        <w:t>são</w:t>
+      </w:r>
+      <w:r>
+        <w:rPr>
+          <w:rStyle w:val="Cdigo-fonte"/>
+          <w:rFonts w:ascii="Bahnschrift Light SemiCondensed" w:hAnsi="Bahnschrift Light SemiCondensed"/>
+          <w:b w:val="false"/>
+          <w:bCs w:val="false"/>
+          <w:sz w:val="24"/>
+          <w:szCs w:val="24"/>
+          <w:lang w:val="pt-BR"/>
+        </w:rPr>
+        <w:t xml:space="preserve"> enviado</w:t>
+      </w:r>
+      <w:r>
+        <w:rPr>
+          <w:rStyle w:val="Cdigo-fonte"/>
+          <w:rFonts w:ascii="Bahnschrift Light SemiCondensed" w:hAnsi="Bahnschrift Light SemiCondensed"/>
+          <w:b w:val="false"/>
+          <w:bCs w:val="false"/>
+          <w:sz w:val="24"/>
+          <w:szCs w:val="24"/>
+          <w:lang w:val="pt-BR"/>
+        </w:rPr>
+        <w:t>s</w:t>
+      </w:r>
+      <w:r>
+        <w:rPr>
+          <w:rStyle w:val="Cdigo-fonte"/>
+          <w:rFonts w:ascii="Bahnschrift Light SemiCondensed" w:hAnsi="Bahnschrift Light SemiCondensed"/>
+          <w:b w:val="false"/>
+          <w:bCs w:val="false"/>
+          <w:sz w:val="24"/>
+          <w:szCs w:val="24"/>
+          <w:lang w:val="pt-BR"/>
+        </w:rPr>
+        <w:t xml:space="preserve"> para dispositivo mais próximo. </w:t>
+      </w:r>
+      <w:r>
+        <w:rPr>
+          <w:rStyle w:val="Cdigo-fonte"/>
+          <w:rFonts w:ascii="Bahnschrift Light SemiCondensed" w:hAnsi="Bahnschrift Light SemiCondensed"/>
+          <w:b w:val="false"/>
+          <w:bCs w:val="false"/>
+          <w:sz w:val="24"/>
+          <w:szCs w:val="24"/>
+          <w:lang w:val="pt-BR"/>
+        </w:rPr>
+        <w:t>E q</w:t>
+      </w:r>
+      <w:r>
+        <w:rPr>
+          <w:rStyle w:val="Cdigo-fonte"/>
+          <w:rFonts w:ascii="Bahnschrift Light SemiCondensed" w:hAnsi="Bahnschrift Light SemiCondensed"/>
+          <w:b w:val="false"/>
+          <w:bCs w:val="false"/>
+          <w:sz w:val="24"/>
+          <w:szCs w:val="24"/>
+          <w:lang w:val="pt-BR"/>
+        </w:rPr>
+        <w:t xml:space="preserve">uem determina qual dispositivo está mais próximo é </w:t>
+      </w:r>
+      <w:r>
+        <w:rPr>
+          <w:rStyle w:val="Cdigo-fonte"/>
+          <w:rFonts w:ascii="Bahnschrift Light SemiCondensed" w:hAnsi="Bahnschrift Light SemiCondensed"/>
+          <w:b w:val="false"/>
+          <w:bCs w:val="false"/>
+          <w:sz w:val="24"/>
+          <w:szCs w:val="24"/>
+          <w:lang w:val="pt-BR"/>
+        </w:rPr>
+        <w:t xml:space="preserve">o </w:t>
+      </w:r>
+      <w:r>
+        <w:rPr>
+          <w:rStyle w:val="Cdigo-fonte"/>
+          <w:rFonts w:ascii="Bahnschrift Light SemiCondensed" w:hAnsi="Bahnschrift Light SemiCondensed"/>
+          <w:b w:val="false"/>
+          <w:bCs w:val="false"/>
+          <w:sz w:val="24"/>
+          <w:szCs w:val="24"/>
+          <w:lang w:val="pt-BR"/>
+        </w:rPr>
+        <w:t xml:space="preserve">roteador. </w:t>
+      </w:r>
+    </w:p>
+    <w:p>
+      <w:pPr>
+        <w:pStyle w:val="Normal"/>
+        <w:rPr/>
+      </w:pPr>
+      <w:r>
+        <w:rPr>
+          <w:rStyle w:val="Cdigo-fonte"/>
+          <w:rFonts w:ascii="Bahnschrift Light SemiCondensed" w:hAnsi="Bahnschrift Light SemiCondensed"/>
+          <w:b w:val="false"/>
+          <w:bCs w:val="false"/>
+          <w:sz w:val="24"/>
+          <w:szCs w:val="24"/>
+          <w:lang w:val="pt-BR"/>
+        </w:rPr>
+        <w:tab/>
+        <w:t xml:space="preserve">Esse modo de comunicação é amplamente usado em redes </w:t>
+      </w:r>
+      <w:r>
+        <w:rPr>
+          <w:rStyle w:val="Cdigo-fonte"/>
+          <w:rFonts w:ascii="Bahnschrift Light SemiCondensed" w:hAnsi="Bahnschrift Light SemiCondensed"/>
+          <w:b/>
+          <w:bCs/>
+          <w:sz w:val="24"/>
+          <w:szCs w:val="24"/>
+          <w:lang w:val="pt-BR"/>
+        </w:rPr>
         <w:t>WAN (Wide Area Network)</w:t>
       </w:r>
       <w:r>
@@ -14104,7 +14788,7 @@
           <w:szCs w:val="24"/>
           <w:lang w:val="pt-BR"/>
         </w:rPr>
-        <w:t xml:space="preserve"> ou redes a longa distância.</w:t>
+        <w:t>, ou redes a longa distância.</w:t>
       </w:r>
     </w:p>
     <w:p>
@@ -14123,7 +14807,31 @@
           <w:lang w:val="pt-BR"/>
         </w:rPr>
         <w:tab/>
-        <w:t>Um exemplo prático desse modo seria o uso de servidores DNS ao enviar uma requisição para o nevegador, você será atendido pelo servidor mais próximo, gerando baixa latência na entrega e alta disponibilidade dos dados.</w:t>
+        <w:t xml:space="preserve">Um exemplo prático desse modo seria o uso de servidores DNS ao enviar uma requisição para o nevegador. </w:t>
+      </w:r>
+      <w:r>
+        <w:rPr>
+          <w:rStyle w:val="Cdigo-fonte"/>
+          <w:rFonts w:ascii="Bahnschrift Light SemiCondensed" w:hAnsi="Bahnschrift Light SemiCondensed"/>
+          <w:b w:val="false"/>
+          <w:bCs w:val="false"/>
+          <w:sz w:val="24"/>
+          <w:szCs w:val="24"/>
+          <w:lang w:val="pt-BR"/>
+        </w:rPr>
+        <w:t>V</w:t>
+      </w:r>
+      <w:r>
+        <w:rPr>
+          <w:rStyle w:val="Cdigo-fonte"/>
+          <w:rFonts w:ascii="Bahnschrift Light SemiCondensed" w:hAnsi="Bahnschrift Light SemiCondensed"/>
+          <w:b w:val="false"/>
+          <w:bCs w:val="false"/>
+          <w:sz w:val="24"/>
+          <w:szCs w:val="24"/>
+          <w:lang w:val="pt-BR"/>
+        </w:rPr>
+        <w:t>ocê será atendido pelo servidor mais próximo, gerando baixa latência na entrega, e alta disponibilidade dos dados.</w:t>
       </w:r>
     </w:p>
     <w:p>
@@ -14374,7 +15082,7 @@
           <w:sz w:val="24"/>
           <w:szCs w:val="24"/>
         </w:rPr>
-        <w:t>,</w:t>
+        <w:t xml:space="preserve">, </w:t>
       </w:r>
       <w:r>
         <w:rPr>
@@ -14529,7 +15237,7 @@
           <w:sz w:val="24"/>
           <w:szCs w:val="24"/>
         </w:rPr>
-        <w:t>É basicamente uma sequência de de bits que vem antes do ínicio do quadro, é como se fosse um aquencimento para a comunicação entre os dispositivos.</w:t>
+        <w:t>É basicamente uma sequência de bits que vem antes do ínicio do quadro, como se fosse um aquencimento para a comunicação entre os dispositivos.</w:t>
       </w:r>
     </w:p>
     <w:p>
@@ -14547,36 +15255,30 @@
           <w:szCs w:val="24"/>
         </w:rPr>
         <w:tab/>
-        <w:t>Este quadro serve como um sinal de aviso para os switches e placas de rede que dados serão transmitidos ali. Esses 7 bytes que ele carrega não tem uma informação propriamente dita, sendo apenas um aviso de preparação dos dados que serão enviados.</w:t>
-      </w:r>
-    </w:p>
-    <w:p>
-      <w:pPr>
-        <w:pStyle w:val="Normal"/>
-        <w:rPr>
-          <w:rStyle w:val="Cdigo-fonte"/>
-          <w:rFonts w:ascii="Bahnschrift Light SemiCondensed" w:hAnsi="Bahnschrift Light SemiCondensed"/>
-          <w:b w:val="false"/>
-          <w:bCs w:val="false"/>
-          <w:sz w:val="24"/>
-          <w:szCs w:val="24"/>
-        </w:rPr>
-      </w:pPr>
-      <w:r>
-        <w:rPr>
-          <w:rFonts w:ascii="Bahnschrift Light SemiCondensed" w:hAnsi="Bahnschrift Light SemiCondensed"/>
-          <w:b w:val="false"/>
-          <w:bCs w:val="false"/>
-          <w:sz w:val="24"/>
-          <w:szCs w:val="24"/>
-        </w:rPr>
-      </w:r>
-    </w:p>
-    <w:p>
-      <w:pPr>
-        <w:pStyle w:val="Normal"/>
-        <w:rPr/>
-      </w:pPr>
+        <w:t xml:space="preserve">Este quadro serve como um sinal de aviso para os switches e placas de rede, </w:t>
+      </w:r>
+      <w:r>
+        <w:rPr>
+          <w:rStyle w:val="Cdigo-fonte"/>
+          <w:rFonts w:ascii="Bahnschrift Light SemiCondensed" w:hAnsi="Bahnschrift Light SemiCondensed"/>
+          <w:b w:val="false"/>
+          <w:bCs w:val="false"/>
+          <w:sz w:val="24"/>
+          <w:szCs w:val="24"/>
+        </w:rPr>
+        <w:t>indicando que os</w:t>
+      </w:r>
+      <w:r>
+        <w:rPr>
+          <w:rStyle w:val="Cdigo-fonte"/>
+          <w:rFonts w:ascii="Bahnschrift Light SemiCondensed" w:hAnsi="Bahnschrift Light SemiCondensed"/>
+          <w:b w:val="false"/>
+          <w:bCs w:val="false"/>
+          <w:sz w:val="24"/>
+          <w:szCs w:val="24"/>
+        </w:rPr>
+        <w:t xml:space="preserve"> dados serão transmitidos ali. Esses </w:t>
+      </w:r>
       <w:r>
         <w:rPr>
           <w:rStyle w:val="Cdigo-fonte"/>
@@ -14586,12 +15288,48 @@
           <w:sz w:val="24"/>
           <w:szCs w:val="24"/>
         </w:rPr>
-        <w:t>2. SDF (Start Frame Delimiter) (1 byte):</w:t>
-      </w:r>
-    </w:p>
-    <w:p>
-      <w:pPr>
-        <w:pStyle w:val="Normal"/>
+        <w:t>7 bytes</w:t>
+      </w:r>
+      <w:r>
+        <w:rPr>
+          <w:rStyle w:val="Cdigo-fonte"/>
+          <w:rFonts w:ascii="Bahnschrift Light SemiCondensed" w:hAnsi="Bahnschrift Light SemiCondensed"/>
+          <w:b w:val="false"/>
+          <w:bCs w:val="false"/>
+          <w:sz w:val="24"/>
+          <w:szCs w:val="24"/>
+        </w:rPr>
+        <w:t xml:space="preserve"> que ele carrega não tem uma informação propriamente dita, sendo apenas um aviso de preparação dos dados que serão enviados.</w:t>
+      </w:r>
+    </w:p>
+    <w:p>
+      <w:pPr>
+        <w:pStyle w:val="Normal"/>
+        <w:rPr>
+          <w:rStyle w:val="Cdigo-fonte"/>
+          <w:rFonts w:ascii="Bahnschrift Light SemiCondensed" w:hAnsi="Bahnschrift Light SemiCondensed"/>
+          <w:b w:val="false"/>
+          <w:bCs w:val="false"/>
+          <w:sz w:val="24"/>
+          <w:szCs w:val="24"/>
+        </w:rPr>
+      </w:pPr>
+      <w:r>
+        <w:rPr>
+          <w:rFonts w:ascii="Bahnschrift Light SemiCondensed" w:hAnsi="Bahnschrift Light SemiCondensed"/>
+          <w:b w:val="false"/>
+          <w:bCs w:val="false"/>
+          <w:sz w:val="24"/>
+          <w:szCs w:val="24"/>
+        </w:rPr>
+      </w:r>
+    </w:p>
+    <w:p>
+      <w:pPr>
+        <w:pStyle w:val="Normal"/>
+        <w:rPr/>
+      </w:pPr>
+      <w:r>
         <w:rPr>
           <w:rStyle w:val="Cdigo-fonte"/>
           <w:rFonts w:ascii="Bahnschrift Light SemiCondensed" w:hAnsi="Bahnschrift Light SemiCondensed"/>
@@ -14600,65 +15338,29 @@
           <w:sz w:val="24"/>
           <w:szCs w:val="24"/>
         </w:rPr>
-      </w:pPr>
-      <w:r>
-        <w:rPr>
+        <w:t>2. SDF (Start Frame Delimiter) (1 byte):</w:t>
+      </w:r>
+    </w:p>
+    <w:p>
+      <w:pPr>
+        <w:pStyle w:val="Normal"/>
+        <w:rPr>
+          <w:rStyle w:val="Cdigo-fonte"/>
           <w:rFonts w:ascii="Bahnschrift Light SemiCondensed" w:hAnsi="Bahnschrift Light SemiCondensed"/>
           <w:b/>
           <w:bCs/>
           <w:sz w:val="24"/>
           <w:szCs w:val="24"/>
         </w:rPr>
-      </w:r>
-    </w:p>
-    <w:p>
-      <w:pPr>
-        <w:pStyle w:val="Normal"/>
-        <w:rPr/>
-      </w:pPr>
-      <w:r>
-        <w:rPr>
-          <w:rStyle w:val="Cdigo-fonte"/>
+      </w:pPr>
+      <w:r>
+        <w:rPr>
           <w:rFonts w:ascii="Bahnschrift Light SemiCondensed" w:hAnsi="Bahnschrift Light SemiCondensed"/>
           <w:b/>
           <w:bCs/>
           <w:sz w:val="24"/>
           <w:szCs w:val="24"/>
         </w:rPr>
-        <w:tab/>
-      </w:r>
-      <w:r>
-        <w:rPr>
-          <w:rStyle w:val="Cdigo-fonte"/>
-          <w:rFonts w:ascii="Bahnschrift Light SemiCondensed" w:hAnsi="Bahnschrift Light SemiCondensed"/>
-          <w:b w:val="false"/>
-          <w:bCs w:val="false"/>
-          <w:sz w:val="24"/>
-          <w:szCs w:val="24"/>
-        </w:rPr>
-        <w:t>Aqui que começa a transmissão dos dados, ele envia a mesma sequência do preâmbulo, porém com mais um byte de valor 1 no final indicando que a transmissão começou.</w:t>
-      </w:r>
-    </w:p>
-    <w:p>
-      <w:pPr>
-        <w:pStyle w:val="Normal"/>
-        <w:rPr>
-          <w:rStyle w:val="Cdigo-fonte"/>
-          <w:rFonts w:ascii="Bahnschrift Light SemiCondensed" w:hAnsi="Bahnschrift Light SemiCondensed"/>
-          <w:b w:val="false"/>
-          <w:bCs w:val="false"/>
-          <w:sz w:val="24"/>
-          <w:szCs w:val="24"/>
-        </w:rPr>
-      </w:pPr>
-      <w:r>
-        <w:rPr>
-          <w:rFonts w:ascii="Bahnschrift Light SemiCondensed" w:hAnsi="Bahnschrift Light SemiCondensed"/>
-          <w:b w:val="false"/>
-          <w:bCs w:val="false"/>
-          <w:sz w:val="24"/>
-          <w:szCs w:val="24"/>
-        </w:rPr>
       </w:r>
     </w:p>
     <w:p>
@@ -14675,12 +15377,48 @@
           <w:sz w:val="24"/>
           <w:szCs w:val="24"/>
         </w:rPr>
-        <w:t>3. Endereço MAC de Destino (6 bytes):</w:t>
-      </w:r>
-    </w:p>
-    <w:p>
-      <w:pPr>
-        <w:pStyle w:val="Normal"/>
+        <w:tab/>
+      </w:r>
+      <w:r>
+        <w:rPr>
+          <w:rStyle w:val="Cdigo-fonte"/>
+          <w:rFonts w:ascii="Bahnschrift Light SemiCondensed" w:hAnsi="Bahnschrift Light SemiCondensed"/>
+          <w:b w:val="false"/>
+          <w:bCs w:val="false"/>
+          <w:sz w:val="24"/>
+          <w:szCs w:val="24"/>
+        </w:rPr>
+        <w:t>Aqui que começa a transmissão dos dados, ele envia a mesma sequência do preâmbulo, porém com mais um byte de valor 1 no final indicando que a transmissão começou.</w:t>
+      </w:r>
+    </w:p>
+    <w:p>
+      <w:pPr>
+        <w:pStyle w:val="Normal"/>
+        <w:rPr>
+          <w:rStyle w:val="Cdigo-fonte"/>
+          <w:rFonts w:ascii="Bahnschrift Light SemiCondensed" w:hAnsi="Bahnschrift Light SemiCondensed"/>
+          <w:b w:val="false"/>
+          <w:bCs w:val="false"/>
+          <w:sz w:val="24"/>
+          <w:szCs w:val="24"/>
+        </w:rPr>
+      </w:pPr>
+      <w:r>
+        <w:rPr>
+          <w:rFonts w:ascii="Bahnschrift Light SemiCondensed" w:hAnsi="Bahnschrift Light SemiCondensed"/>
+          <w:b w:val="false"/>
+          <w:bCs w:val="false"/>
+          <w:sz w:val="24"/>
+          <w:szCs w:val="24"/>
+        </w:rPr>
+      </w:r>
+    </w:p>
+    <w:p>
+      <w:pPr>
+        <w:pStyle w:val="Normal"/>
+        <w:rPr/>
+      </w:pPr>
+      <w:r>
         <w:rPr>
           <w:rStyle w:val="Cdigo-fonte"/>
           <w:rFonts w:ascii="Bahnschrift Light SemiCondensed" w:hAnsi="Bahnschrift Light SemiCondensed"/>
@@ -14689,65 +15427,29 @@
           <w:sz w:val="24"/>
           <w:szCs w:val="24"/>
         </w:rPr>
-      </w:pPr>
-      <w:r>
-        <w:rPr>
+        <w:t>3. Endereço MAC de Destino (6 bytes):</w:t>
+      </w:r>
+    </w:p>
+    <w:p>
+      <w:pPr>
+        <w:pStyle w:val="Normal"/>
+        <w:rPr>
+          <w:rStyle w:val="Cdigo-fonte"/>
           <w:rFonts w:ascii="Bahnschrift Light SemiCondensed" w:hAnsi="Bahnschrift Light SemiCondensed"/>
           <w:b/>
           <w:bCs/>
           <w:sz w:val="24"/>
           <w:szCs w:val="24"/>
         </w:rPr>
-      </w:r>
-    </w:p>
-    <w:p>
-      <w:pPr>
-        <w:pStyle w:val="Normal"/>
-        <w:rPr/>
-      </w:pPr>
-      <w:r>
-        <w:rPr>
-          <w:rStyle w:val="Cdigo-fonte"/>
+      </w:pPr>
+      <w:r>
+        <w:rPr>
           <w:rFonts w:ascii="Bahnschrift Light SemiCondensed" w:hAnsi="Bahnschrift Light SemiCondensed"/>
           <w:b/>
           <w:bCs/>
           <w:sz w:val="24"/>
           <w:szCs w:val="24"/>
         </w:rPr>
-        <w:tab/>
-      </w:r>
-      <w:r>
-        <w:rPr>
-          <w:rStyle w:val="Cdigo-fonte"/>
-          <w:rFonts w:ascii="Bahnschrift Light SemiCondensed" w:hAnsi="Bahnschrift Light SemiCondensed"/>
-          <w:b w:val="false"/>
-          <w:bCs w:val="false"/>
-          <w:sz w:val="24"/>
-          <w:szCs w:val="24"/>
-        </w:rPr>
-        <w:t>É o endereço da placa de rede do dispositivo cujo receberá o dado enviado.</w:t>
-      </w:r>
-    </w:p>
-    <w:p>
-      <w:pPr>
-        <w:pStyle w:val="Normal"/>
-        <w:rPr>
-          <w:rStyle w:val="Cdigo-fonte"/>
-          <w:rFonts w:ascii="Bahnschrift Light SemiCondensed" w:hAnsi="Bahnschrift Light SemiCondensed"/>
-          <w:b w:val="false"/>
-          <w:bCs w:val="false"/>
-          <w:sz w:val="24"/>
-          <w:szCs w:val="24"/>
-        </w:rPr>
-      </w:pPr>
-      <w:r>
-        <w:rPr>
-          <w:rFonts w:ascii="Bahnschrift Light SemiCondensed" w:hAnsi="Bahnschrift Light SemiCondensed"/>
-          <w:b w:val="false"/>
-          <w:bCs w:val="false"/>
-          <w:sz w:val="24"/>
-          <w:szCs w:val="24"/>
-        </w:rPr>
       </w:r>
     </w:p>
     <w:p>
@@ -14764,12 +15466,48 @@
           <w:sz w:val="24"/>
           <w:szCs w:val="24"/>
         </w:rPr>
-        <w:t>4. Endereço MAC de Origem (6 bytes):</w:t>
-      </w:r>
-    </w:p>
-    <w:p>
-      <w:pPr>
-        <w:pStyle w:val="Normal"/>
+        <w:tab/>
+      </w:r>
+      <w:r>
+        <w:rPr>
+          <w:rStyle w:val="Cdigo-fonte"/>
+          <w:rFonts w:ascii="Bahnschrift Light SemiCondensed" w:hAnsi="Bahnschrift Light SemiCondensed"/>
+          <w:b w:val="false"/>
+          <w:bCs w:val="false"/>
+          <w:sz w:val="24"/>
+          <w:szCs w:val="24"/>
+        </w:rPr>
+        <w:t>É o endereço da placa de rede do dispositivo cujo receberá o dado enviado.</w:t>
+      </w:r>
+    </w:p>
+    <w:p>
+      <w:pPr>
+        <w:pStyle w:val="Normal"/>
+        <w:rPr>
+          <w:rStyle w:val="Cdigo-fonte"/>
+          <w:rFonts w:ascii="Bahnschrift Light SemiCondensed" w:hAnsi="Bahnschrift Light SemiCondensed"/>
+          <w:b w:val="false"/>
+          <w:bCs w:val="false"/>
+          <w:sz w:val="24"/>
+          <w:szCs w:val="24"/>
+        </w:rPr>
+      </w:pPr>
+      <w:r>
+        <w:rPr>
+          <w:rFonts w:ascii="Bahnschrift Light SemiCondensed" w:hAnsi="Bahnschrift Light SemiCondensed"/>
+          <w:b w:val="false"/>
+          <w:bCs w:val="false"/>
+          <w:sz w:val="24"/>
+          <w:szCs w:val="24"/>
+        </w:rPr>
+      </w:r>
+    </w:p>
+    <w:p>
+      <w:pPr>
+        <w:pStyle w:val="Normal"/>
+        <w:rPr/>
+      </w:pPr>
+      <w:r>
         <w:rPr>
           <w:rStyle w:val="Cdigo-fonte"/>
           <w:rFonts w:ascii="Bahnschrift Light SemiCondensed" w:hAnsi="Bahnschrift Light SemiCondensed"/>
@@ -14778,48 +15516,37 @@
           <w:sz w:val="24"/>
           <w:szCs w:val="24"/>
         </w:rPr>
-      </w:pPr>
-      <w:r>
-        <w:rPr>
+        <w:t>4. Endereço MAC de Origem (6 bytes):</w:t>
+      </w:r>
+    </w:p>
+    <w:p>
+      <w:pPr>
+        <w:pStyle w:val="Normal"/>
+        <w:rPr>
+          <w:rStyle w:val="Cdigo-fonte"/>
           <w:rFonts w:ascii="Bahnschrift Light SemiCondensed" w:hAnsi="Bahnschrift Light SemiCondensed"/>
           <w:b/>
           <w:bCs/>
           <w:sz w:val="24"/>
           <w:szCs w:val="24"/>
         </w:rPr>
-      </w:r>
-    </w:p>
-    <w:p>
-      <w:pPr>
-        <w:pStyle w:val="Normal"/>
-        <w:rPr/>
-      </w:pPr>
-      <w:r>
-        <w:rPr>
-          <w:rStyle w:val="Cdigo-fonte"/>
+      </w:pPr>
+      <w:r>
+        <w:rPr>
           <w:rFonts w:ascii="Bahnschrift Light SemiCondensed" w:hAnsi="Bahnschrift Light SemiCondensed"/>
           <w:b/>
           <w:bCs/>
           <w:sz w:val="24"/>
           <w:szCs w:val="24"/>
         </w:rPr>
-        <w:tab/>
-      </w:r>
-      <w:r>
-        <w:rPr>
-          <w:rStyle w:val="Cdigo-fonte"/>
-          <w:rFonts w:ascii="Bahnschrift Light SemiCondensed" w:hAnsi="Bahnschrift Light SemiCondensed"/>
-          <w:b w:val="false"/>
-          <w:bCs w:val="false"/>
-          <w:sz w:val="24"/>
-          <w:szCs w:val="24"/>
-        </w:rPr>
-        <w:t>É o endereço da placa de rede do dispositivo que fará o envio dos dados.</w:t>
-      </w:r>
-    </w:p>
-    <w:p>
-      <w:pPr>
-        <w:pStyle w:val="Normal"/>
+      </w:r>
+    </w:p>
+    <w:p>
+      <w:pPr>
+        <w:pStyle w:val="Normal"/>
+        <w:rPr/>
+      </w:pPr>
+      <w:r>
         <w:rPr>
           <w:rStyle w:val="Cdigo-fonte"/>
           <w:rFonts w:ascii="Bahnschrift Light SemiCondensed" w:hAnsi="Bahnschrift Light SemiCondensed"/>
@@ -14828,49 +15555,40 @@
           <w:sz w:val="24"/>
           <w:szCs w:val="24"/>
         </w:rPr>
-      </w:pPr>
-      <w:r>
-        <w:rPr>
+        <w:tab/>
+      </w:r>
+      <w:r>
+        <w:rPr>
+          <w:rStyle w:val="Cdigo-fonte"/>
+          <w:rFonts w:ascii="Bahnschrift Light SemiCondensed" w:hAnsi="Bahnschrift Light SemiCondensed"/>
+          <w:b w:val="false"/>
+          <w:bCs w:val="false"/>
+          <w:sz w:val="24"/>
+          <w:szCs w:val="24"/>
+        </w:rPr>
+        <w:t>É o endereço da placa de rede do dispositivo que fará o envio dos dados.</w:t>
+      </w:r>
+    </w:p>
+    <w:p>
+      <w:pPr>
+        <w:pStyle w:val="Normal"/>
+        <w:rPr>
+          <w:rStyle w:val="Cdigo-fonte"/>
           <w:rFonts w:ascii="Bahnschrift Light SemiCondensed" w:hAnsi="Bahnschrift Light SemiCondensed"/>
           <w:b/>
           <w:bCs/>
           <w:sz w:val="24"/>
           <w:szCs w:val="24"/>
         </w:rPr>
-      </w:r>
-    </w:p>
-    <w:p>
-      <w:pPr>
-        <w:pStyle w:val="Normal"/>
-        <w:rPr/>
-      </w:pPr>
-      <w:r>
-        <w:rPr>
-          <w:rStyle w:val="Cdigo-fonte"/>
+      </w:pPr>
+      <w:r>
+        <w:rPr>
           <w:rFonts w:ascii="Bahnschrift Light SemiCondensed" w:hAnsi="Bahnschrift Light SemiCondensed"/>
           <w:b/>
           <w:bCs/>
           <w:sz w:val="24"/>
           <w:szCs w:val="24"/>
         </w:rPr>
-        <w:t>5. Type (Tipo de Protocolo) (2 bytes):</w:t>
-      </w:r>
-    </w:p>
-    <w:p>
-      <w:pPr>
-        <w:pStyle w:val="Normal"/>
-        <w:rPr/>
-      </w:pPr>
-      <w:r>
-        <w:rPr>
-          <w:rStyle w:val="Cdigo-fonte"/>
-          <w:rFonts w:ascii="Bahnschrift Light SemiCondensed" w:hAnsi="Bahnschrift Light SemiCondensed"/>
-          <w:b w:val="false"/>
-          <w:bCs w:val="false"/>
-          <w:sz w:val="24"/>
-          <w:szCs w:val="24"/>
-        </w:rPr>
-        <w:tab/>
       </w:r>
     </w:p>
     <w:p>
@@ -14887,18 +15605,140 @@
           <w:sz w:val="24"/>
           <w:szCs w:val="24"/>
         </w:rPr>
+        <w:t>5. Type (Tipo de Protocolo) (2 bytes):</w:t>
+      </w:r>
+    </w:p>
+    <w:p>
+      <w:pPr>
+        <w:pStyle w:val="Normal"/>
+        <w:rPr/>
+      </w:pPr>
+      <w:r>
+        <w:rPr>
+          <w:rStyle w:val="Cdigo-fonte"/>
+          <w:rFonts w:ascii="Bahnschrift Light SemiCondensed" w:hAnsi="Bahnschrift Light SemiCondensed"/>
+          <w:b w:val="false"/>
+          <w:bCs w:val="false"/>
+          <w:sz w:val="24"/>
+          <w:szCs w:val="24"/>
+        </w:rPr>
         <w:tab/>
       </w:r>
-      <w:r>
-        <w:rPr>
-          <w:rStyle w:val="Cdigo-fonte"/>
-          <w:rFonts w:ascii="Bahnschrift Light SemiCondensed" w:hAnsi="Bahnschrift Light SemiCondensed"/>
-          <w:b w:val="false"/>
-          <w:bCs w:val="false"/>
-          <w:sz w:val="24"/>
-          <w:szCs w:val="24"/>
-        </w:rPr>
-        <w:t>Aqui é enviado qual o formato do protocolo que está sendo enviado, se é IPv4, IPv6 ou ARP (Adress Resolution Protocol) que é o protocolo comumente usado para descobrir qual dispositivo tem o exato endereço MAC por meio de um IP.</w:t>
+    </w:p>
+    <w:p>
+      <w:pPr>
+        <w:pStyle w:val="Normal"/>
+        <w:rPr/>
+      </w:pPr>
+      <w:r>
+        <w:rPr>
+          <w:rStyle w:val="Cdigo-fonte"/>
+          <w:rFonts w:ascii="Bahnschrift Light SemiCondensed" w:hAnsi="Bahnschrift Light SemiCondensed"/>
+          <w:b/>
+          <w:bCs/>
+          <w:sz w:val="24"/>
+          <w:szCs w:val="24"/>
+        </w:rPr>
+        <w:tab/>
+      </w:r>
+      <w:r>
+        <w:rPr>
+          <w:rStyle w:val="Cdigo-fonte"/>
+          <w:rFonts w:ascii="Bahnschrift Light SemiCondensed" w:hAnsi="Bahnschrift Light SemiCondensed"/>
+          <w:b w:val="false"/>
+          <w:bCs w:val="false"/>
+          <w:sz w:val="24"/>
+          <w:szCs w:val="24"/>
+        </w:rPr>
+        <w:t>Aqui é enviado qual o formato do protocolo que está sendo enviado, se</w:t>
+      </w:r>
+      <w:r>
+        <w:rPr>
+          <w:rStyle w:val="Cdigo-fonte"/>
+          <w:rFonts w:ascii="Bahnschrift Light SemiCondensed" w:hAnsi="Bahnschrift Light SemiCondensed"/>
+          <w:b w:val="false"/>
+          <w:bCs w:val="false"/>
+          <w:sz w:val="24"/>
+          <w:szCs w:val="24"/>
+        </w:rPr>
+        <w:t>ndo o</w:t>
+      </w:r>
+      <w:r>
+        <w:rPr>
+          <w:rStyle w:val="Cdigo-fonte"/>
+          <w:rFonts w:ascii="Bahnschrift Light SemiCondensed" w:hAnsi="Bahnschrift Light SemiCondensed"/>
+          <w:b w:val="false"/>
+          <w:bCs w:val="false"/>
+          <w:sz w:val="24"/>
+          <w:szCs w:val="24"/>
+        </w:rPr>
+        <w:t xml:space="preserve"> </w:t>
+      </w:r>
+      <w:r>
+        <w:rPr>
+          <w:rStyle w:val="Cdigo-fonte"/>
+          <w:rFonts w:ascii="Bahnschrift Light SemiCondensed" w:hAnsi="Bahnschrift Light SemiCondensed"/>
+          <w:b/>
+          <w:bCs/>
+          <w:sz w:val="24"/>
+          <w:szCs w:val="24"/>
+        </w:rPr>
+        <w:t>IPv4</w:t>
+      </w:r>
+      <w:r>
+        <w:rPr>
+          <w:rStyle w:val="Cdigo-fonte"/>
+          <w:rFonts w:ascii="Bahnschrift Light SemiCondensed" w:hAnsi="Bahnschrift Light SemiCondensed"/>
+          <w:b w:val="false"/>
+          <w:bCs w:val="false"/>
+          <w:sz w:val="24"/>
+          <w:szCs w:val="24"/>
+        </w:rPr>
+        <w:t xml:space="preserve">, </w:t>
+      </w:r>
+      <w:r>
+        <w:rPr>
+          <w:rStyle w:val="Cdigo-fonte"/>
+          <w:rFonts w:ascii="Bahnschrift Light SemiCondensed" w:hAnsi="Bahnschrift Light SemiCondensed"/>
+          <w:b/>
+          <w:bCs/>
+          <w:sz w:val="24"/>
+          <w:szCs w:val="24"/>
+        </w:rPr>
+        <w:t>IPv6</w:t>
+      </w:r>
+      <w:r>
+        <w:rPr>
+          <w:rStyle w:val="Cdigo-fonte"/>
+          <w:rFonts w:ascii="Bahnschrift Light SemiCondensed" w:hAnsi="Bahnschrift Light SemiCondensed"/>
+          <w:b w:val="false"/>
+          <w:bCs w:val="false"/>
+          <w:sz w:val="24"/>
+          <w:szCs w:val="24"/>
+        </w:rPr>
+        <w:t xml:space="preserve"> ou </w:t>
+      </w:r>
+      <w:r>
+        <w:rPr>
+          <w:rStyle w:val="Cdigo-fonte"/>
+          <w:rFonts w:ascii="Bahnschrift Light SemiCondensed" w:hAnsi="Bahnschrift Light SemiCondensed"/>
+          <w:b/>
+          <w:bCs/>
+          <w:sz w:val="24"/>
+          <w:szCs w:val="24"/>
+        </w:rPr>
+        <w:t>ARP ( Adress Resolution Protocol )</w:t>
+      </w:r>
+      <w:r>
+        <w:rPr>
+          <w:rStyle w:val="Cdigo-fonte"/>
+          <w:rFonts w:ascii="Bahnschrift Light SemiCondensed" w:hAnsi="Bahnschrift Light SemiCondensed"/>
+          <w:b w:val="false"/>
+          <w:bCs w:val="false"/>
+          <w:sz w:val="24"/>
+          <w:szCs w:val="24"/>
+        </w:rPr>
+        <w:t xml:space="preserve"> que é o protocolo comumente usado para descobrir qual dispositivo tem o exato endereço MAC por meio de um IP.</w:t>
       </w:r>
     </w:p>
     <w:p>
@@ -15049,7 +15889,73 @@
           <w:sz w:val="24"/>
           <w:szCs w:val="24"/>
         </w:rPr>
-        <w:t>São os dados que serão transmitidos. Aqui os dados precisam ter no mínimo 46 bytes. Caso sejam menores que 46 bytes é acrecentado valores 0. Isso é feito para evitar problemas na detecção de colisões.</w:t>
+        <w:t xml:space="preserve">São os dados que serão transmitidos. Aqui os dados precisam ter no mínimo </w:t>
+      </w:r>
+      <w:r>
+        <w:rPr>
+          <w:rStyle w:val="Cdigo-fonte"/>
+          <w:rFonts w:ascii="Bahnschrift Light SemiCondensed" w:hAnsi="Bahnschrift Light SemiCondensed"/>
+          <w:b/>
+          <w:bCs/>
+          <w:sz w:val="24"/>
+          <w:szCs w:val="24"/>
+        </w:rPr>
+        <w:t>46 bytes</w:t>
+      </w:r>
+      <w:r>
+        <w:rPr>
+          <w:rStyle w:val="Cdigo-fonte"/>
+          <w:rFonts w:ascii="Bahnschrift Light SemiCondensed" w:hAnsi="Bahnschrift Light SemiCondensed"/>
+          <w:b w:val="false"/>
+          <w:bCs w:val="false"/>
+          <w:sz w:val="24"/>
+          <w:szCs w:val="24"/>
+        </w:rPr>
+        <w:t xml:space="preserve">. Caso sejam menores que </w:t>
+      </w:r>
+      <w:r>
+        <w:rPr>
+          <w:rStyle w:val="Cdigo-fonte"/>
+          <w:rFonts w:ascii="Bahnschrift Light SemiCondensed" w:hAnsi="Bahnschrift Light SemiCondensed"/>
+          <w:b/>
+          <w:bCs/>
+          <w:sz w:val="24"/>
+          <w:szCs w:val="24"/>
+        </w:rPr>
+        <w:t>46 bytes</w:t>
+      </w:r>
+      <w:r>
+        <w:rPr>
+          <w:rStyle w:val="Cdigo-fonte"/>
+          <w:rFonts w:ascii="Bahnschrift Light SemiCondensed" w:hAnsi="Bahnschrift Light SemiCondensed"/>
+          <w:b w:val="false"/>
+          <w:bCs w:val="false"/>
+          <w:sz w:val="24"/>
+          <w:szCs w:val="24"/>
+        </w:rPr>
+        <w:t xml:space="preserve"> é acrecentado valores </w:t>
+      </w:r>
+      <w:r>
+        <w:rPr>
+          <w:rStyle w:val="Cdigo-fonte"/>
+          <w:rFonts w:ascii="Bahnschrift Light SemiCondensed" w:hAnsi="Bahnschrift Light SemiCondensed"/>
+          <w:b/>
+          <w:bCs/>
+          <w:sz w:val="24"/>
+          <w:szCs w:val="24"/>
+        </w:rPr>
+        <w:t>0</w:t>
+      </w:r>
+      <w:r>
+        <w:rPr>
+          <w:rStyle w:val="Cdigo-fonte"/>
+          <w:rFonts w:ascii="Bahnschrift Light SemiCondensed" w:hAnsi="Bahnschrift Light SemiCondensed"/>
+          <w:b w:val="false"/>
+          <w:bCs w:val="false"/>
+          <w:sz w:val="24"/>
+          <w:szCs w:val="24"/>
+        </w:rPr>
+        <w:t>. Isso é feito para evitar problemas na detecção de colisões.</w:t>
       </w:r>
     </w:p>
     <w:p>
@@ -15067,7 +15973,29 @@
           <w:szCs w:val="24"/>
         </w:rPr>
         <w:tab/>
-        <w:t xml:space="preserve">Caso os dados passem de 1500 bytes é necessário fazer a fragmentação desses dados ou usar </w:t>
+        <w:t xml:space="preserve">Caso os dados passem de </w:t>
+      </w:r>
+      <w:r>
+        <w:rPr>
+          <w:rStyle w:val="Cdigo-fonte"/>
+          <w:rFonts w:ascii="Bahnschrift Light SemiCondensed" w:hAnsi="Bahnschrift Light SemiCondensed"/>
+          <w:b/>
+          <w:bCs/>
+          <w:sz w:val="24"/>
+          <w:szCs w:val="24"/>
+        </w:rPr>
+        <w:t>1500 bytes</w:t>
+      </w:r>
+      <w:r>
+        <w:rPr>
+          <w:rStyle w:val="Cdigo-fonte"/>
+          <w:rFonts w:ascii="Bahnschrift Light SemiCondensed" w:hAnsi="Bahnschrift Light SemiCondensed"/>
+          <w:b w:val="false"/>
+          <w:bCs w:val="false"/>
+          <w:sz w:val="24"/>
+          <w:szCs w:val="24"/>
+        </w:rPr>
+        <w:t xml:space="preserve"> é necessário fazer a fragmentação desses dados, ou usar </w:t>
       </w:r>
       <w:r>
         <w:rPr>

</xml_diff>

<commit_message>
Apostila Principal - Ajuste no do Protocolo SIP.
</commit_message>
<xml_diff>
--- a/Apostila Backend.docx
+++ b/Apostila Backend.docx
@@ -150,7 +150,7 @@
       <w:hyperlink r:id="rId2">
         <w:r>
           <w:rPr>
-            <w:rStyle w:val="ListLabel370"/>
+            <w:rStyle w:val="ListLabel397"/>
             <w:rFonts w:ascii="Bahnschrift Light SemiCondensed" w:hAnsi="Bahnschrift Light SemiCondensed"/>
             <w:b w:val="false"/>
             <w:bCs w:val="false"/>
@@ -15977,17 +15977,137 @@
     </w:p>
     <w:p>
       <w:pPr>
-        <w:pStyle w:val="Normal"/>
+        <w:pStyle w:val="NormalWeb"/>
         <w:keepNext w:val="false"/>
         <w:keepLines w:val="false"/>
         <w:widowControl/>
+        <w:numPr>
+          <w:ilvl w:val="0"/>
+          <w:numId w:val="24"/>
+        </w:numPr>
         <w:suppressLineNumbers w:val="0"/>
-        <w:spacing w:before="280" w:after="280"/>
-        <w:ind w:hanging="0" w:left="0"/>
+        <w:spacing w:before="280" w:after="0"/>
+        <w:ind w:hanging="420" w:left="420" w:right="0"/>
+        <w:rPr>
+          <w:rFonts w:ascii="Bahnschrift Light SemiCondensed" w:hAnsi="Bahnschrift Light SemiCondensed" w:cs="Bahnschrift Light SemiCondensed"/>
+          <w:color w:val="auto"/>
+          <w:sz w:val="24"/>
+          <w:szCs w:val="24"/>
+        </w:rPr>
+      </w:pPr>
+      <w:r>
+        <w:rPr>
+          <w:rStyle w:val="Strong"/>
+          <w:rFonts w:cs="Bahnschrift Light SemiCondensed" w:ascii="Bahnschrift Light SemiCondensed" w:hAnsi="Bahnschrift Light SemiCondensed"/>
+          <w:color w:val="auto"/>
+          <w:sz w:val="24"/>
+          <w:szCs w:val="24"/>
+        </w:rPr>
+        <w:t>SIP (Session Initiation Procol)</w:t>
+      </w:r>
+      <w:r>
+        <w:rPr>
+          <w:rFonts w:cs="Bahnschrift Light SemiCondensed" w:ascii="Bahnschrift Light SemiCondensed" w:hAnsi="Bahnschrift Light SemiCondensed"/>
+          <w:color w:val="auto"/>
+          <w:sz w:val="24"/>
+          <w:szCs w:val="24"/>
+        </w:rPr>
+        <w:t>: Usado para administrar a comunicação em redes IP; usado em videoconferências, chamadas de voz e mensagens multímidia.</w:t>
+      </w:r>
+    </w:p>
+    <w:p>
+      <w:pPr>
+        <w:pStyle w:val="Normal"/>
+        <w:widowControl/>
+        <w:suppressLineNumbers w:val="0"/>
+        <w:spacing w:before="0" w:after="0"/>
+        <w:ind w:hanging="0" w:left="840"/>
+        <w:rPr>
+          <w:rFonts w:ascii="Bahnschrift Light SemiCondensed" w:hAnsi="Bahnschrift Light SemiCondensed" w:cs="Bahnschrift Light SemiCondensed"/>
+          <w:color w:val="auto"/>
+          <w:sz w:val="24"/>
+          <w:szCs w:val="24"/>
+        </w:rPr>
+      </w:pPr>
+      <w:r>
+        <w:rPr>
+          <w:rFonts w:cs="Bahnschrift Light SemiCondensed" w:ascii="Bahnschrift Light SemiCondensed" w:hAnsi="Bahnschrift Light SemiCondensed"/>
+          <w:color w:val="auto"/>
+          <w:sz w:val="24"/>
+          <w:szCs w:val="24"/>
+        </w:rPr>
+      </w:r>
+    </w:p>
+    <w:p>
+      <w:pPr>
+        <w:pStyle w:val="Normal"/>
+        <w:widowControl/>
+        <w:numPr>
+          <w:ilvl w:val="0"/>
+          <w:numId w:val="15"/>
+        </w:numPr>
+        <w:suppressLineNumbers w:val="0"/>
+        <w:spacing w:before="0" w:after="0"/>
+        <w:ind w:hanging="420" w:left="840"/>
+        <w:rPr>
+          <w:b/>
+          <w:bCs/>
+        </w:rPr>
+      </w:pPr>
+      <w:r>
+        <w:rPr>
+          <w:rFonts w:cs="Bahnschrift Light SemiCondensed" w:ascii="Bahnschrift Light SemiCondensed" w:hAnsi="Bahnschrift Light SemiCondensed"/>
+          <w:b/>
+          <w:bCs/>
+          <w:color w:val="auto"/>
+          <w:sz w:val="24"/>
+          <w:szCs w:val="24"/>
+        </w:rPr>
+        <w:t>5060 (TCP)</w:t>
+        <w:tab/>
+      </w:r>
+      <w:r>
+        <w:rPr>
+          <w:rFonts w:cs="Bahnschrift Light SemiCondensed" w:ascii="Bahnschrift Light SemiCondensed" w:hAnsi="Bahnschrift Light SemiCondensed"/>
+          <w:b w:val="false"/>
+          <w:bCs w:val="false"/>
+          <w:color w:val="auto"/>
+          <w:sz w:val="24"/>
+          <w:szCs w:val="24"/>
+        </w:rPr>
+        <w:t>Comunicação SIP não criptografada.</w:t>
+      </w:r>
+    </w:p>
+    <w:p>
+      <w:pPr>
+        <w:pStyle w:val="Normal"/>
+        <w:widowControl/>
+        <w:suppressLineNumbers w:val="0"/>
+        <w:spacing w:before="0" w:after="0"/>
+        <w:ind w:hanging="0" w:left="840"/>
         <w:rPr/>
       </w:pPr>
       <w:r>
-        <w:rPr/>
+        <w:rPr>
+          <w:rFonts w:cs="Bahnschrift Light SemiCondensed" w:ascii="Bahnschrift Light SemiCondensed" w:hAnsi="Bahnschrift Light SemiCondensed"/>
+          <w:b/>
+          <w:bCs/>
+          <w:color w:val="auto"/>
+          <w:sz w:val="24"/>
+          <w:szCs w:val="24"/>
+        </w:rPr>
+        <w:t xml:space="preserve">5061 (TCP/TLS) </w:t>
+      </w:r>
+      <w:r>
+        <w:rPr>
+          <w:rFonts w:cs="Bahnschrift Light SemiCondensed" w:ascii="Bahnschrift Light SemiCondensed" w:hAnsi="Bahnschrift Light SemiCondensed"/>
+          <w:b w:val="false"/>
+          <w:bCs w:val="false"/>
+          <w:color w:val="auto"/>
+          <w:sz w:val="24"/>
+          <w:szCs w:val="24"/>
+        </w:rPr>
+        <w:t>Comunicação SIP segura (criptografada via TLS).</w:t>
       </w:r>
     </w:p>
     <w:p>
@@ -16030,31 +16150,6 @@
     <w:p>
       <w:pPr>
         <w:pStyle w:val="Normal"/>
-        <w:keepNext w:val="false"/>
-        <w:keepLines w:val="false"/>
-        <w:widowControl/>
-        <w:suppressLineNumbers w:val="0"/>
-        <w:spacing w:before="280" w:after="280"/>
-        <w:ind w:hanging="0" w:left="0"/>
-        <w:rPr>
-          <w:rFonts w:ascii="Bahnschrift Light SemiCondensed" w:hAnsi="Bahnschrift Light SemiCondensed" w:cs="Bahnschrift Light SemiCondensed"/>
-          <w:sz w:val="24"/>
-          <w:szCs w:val="24"/>
-        </w:rPr>
-      </w:pPr>
-      <w:r>
-        <w:rPr>
-          <w:rFonts w:cs="Bahnschrift Light SemiCondensed" w:ascii="Bahnschrift Light SemiCondensed" w:hAnsi="Bahnschrift Light SemiCondensed"/>
-          <w:sz w:val="24"/>
-          <w:szCs w:val="24"/>
-        </w:rPr>
-      </w:r>
-    </w:p>
-    <w:p>
-      <w:pPr>
-        <w:pStyle w:val="Normal"/>
-        <w:keepNext w:val="false"/>
-        <w:keepLines w:val="false"/>
         <w:widowControl/>
         <w:numPr>
           <w:ilvl w:val="0"/>
@@ -16063,7 +16158,11 @@
         <w:suppressLineNumbers w:val="0"/>
         <w:spacing w:before="280" w:after="280"/>
         <w:ind w:hanging="420" w:left="420"/>
-        <w:rPr/>
+        <w:rPr>
+          <w:rFonts w:ascii="Bahnschrift Light SemiCondensed" w:hAnsi="Bahnschrift Light SemiCondensed" w:cs="Bahnschrift Light SemiCondensed"/>
+          <w:sz w:val="24"/>
+          <w:szCs w:val="24"/>
+        </w:rPr>
       </w:pPr>
       <w:r>
         <w:rPr>
@@ -18907,42 +19006,6 @@
     </w:p>
     <w:p>
       <w:pPr>
-        <w:pStyle w:val="Normal"/>
-        <w:widowControl/>
-        <w:suppressLineNumbers w:val="0"/>
-        <w:spacing w:before="0" w:after="280"/>
-        <w:ind w:hanging="420" w:left="840"/>
-        <w:rPr>
-          <w:rFonts w:ascii="Bahnschrift Light SemiCondensed" w:hAnsi="Bahnschrift Light SemiCondensed"/>
-          <w:b w:val="false"/>
-          <w:bCs w:val="false"/>
-          <w:i w:val="false"/>
-          <w:i w:val="false"/>
-          <w:iCs w:val="false"/>
-          <w:color w:val="auto"/>
-          <w:sz w:val="32"/>
-          <w:szCs w:val="32"/>
-          <w:u w:val="none"/>
-          <w:lang w:val="pt-BR"/>
-        </w:rPr>
-      </w:pPr>
-      <w:r>
-        <w:rPr>
-          <w:rFonts w:ascii="Bahnschrift Light SemiCondensed" w:hAnsi="Bahnschrift Light SemiCondensed"/>
-          <w:b w:val="false"/>
-          <w:bCs w:val="false"/>
-          <w:i w:val="false"/>
-          <w:iCs w:val="false"/>
-          <w:color w:val="auto"/>
-          <w:sz w:val="32"/>
-          <w:szCs w:val="32"/>
-          <w:u w:val="none"/>
-          <w:lang w:val="pt-BR"/>
-        </w:rPr>
-      </w:r>
-    </w:p>
-    <w:p>
-      <w:pPr>
         <w:pStyle w:val="NormalWeb"/>
         <w:keepNext w:val="false"/>
         <w:keepLines w:val="false"/>
@@ -18969,7 +19032,7 @@
           <w:sz w:val="24"/>
           <w:szCs w:val="24"/>
         </w:rPr>
-        <w:t>SIP (Session Initiation Procol)</w:t>
+        <w:t>RTP (Real-time Transport Protocol)</w:t>
       </w:r>
       <w:r>
         <w:rPr>
@@ -19038,7 +19101,29 @@
           <w:sz w:val="24"/>
           <w:szCs w:val="24"/>
         </w:rPr>
-        <w:t>:  Usado para administrar a comunicação em redes IP; usado em videoconferências, chamadas de voz e mensagens multímidia.</w:t>
+        <w:t xml:space="preserve">:  Usado para transmitir chamadas de áudio, vídeo e transmissões ao vivo (streaming). Esse protocolo está sendo utilizado dentro do protocolo de transporte </w:t>
+      </w:r>
+      <w:r>
+        <w:rPr>
+          <w:rFonts w:cs="Bahnschrift Light SemiCondensed" w:ascii="Bahnschrift Light SemiCondensed" w:hAnsi="Bahnschrift Light SemiCondensed"/>
+          <w:b/>
+          <w:bCs/>
+          <w:color w:val="auto"/>
+          <w:sz w:val="24"/>
+          <w:szCs w:val="24"/>
+        </w:rPr>
+        <w:t>UDP (User Datagram Protocol)</w:t>
+      </w:r>
+      <w:r>
+        <w:rPr>
+          <w:rFonts w:cs="Bahnschrift Light SemiCondensed" w:ascii="Bahnschrift Light SemiCondensed" w:hAnsi="Bahnschrift Light SemiCondensed"/>
+          <w:b w:val="false"/>
+          <w:bCs w:val="false"/>
+          <w:color w:val="auto"/>
+          <w:sz w:val="24"/>
+          <w:szCs w:val="24"/>
+        </w:rPr>
+        <w:t>.</w:t>
       </w:r>
     </w:p>
     <w:p>
@@ -19089,7 +19174,7 @@
           <w:sz w:val="24"/>
           <w:szCs w:val="24"/>
         </w:rPr>
-        <w:t>5060 (TCP)</w:t>
+        <w:t>1024 - 65535 (UDP)</w:t>
         <w:tab/>
       </w:r>
       <w:r>
@@ -19101,7 +19186,7 @@
           <w:sz w:val="24"/>
           <w:szCs w:val="24"/>
         </w:rPr>
-        <w:t>Comunicação SIP não criptografada.</w:t>
+        <w:t>É transmitido neste intervalo de portas evitando conflitos ao serém iniciadas várias chamadas.</w:t>
       </w:r>
     </w:p>
     <w:p>
@@ -19111,64 +19196,15 @@
         <w:suppressLineNumbers w:val="0"/>
         <w:spacing w:before="0" w:after="0"/>
         <w:ind w:hanging="0" w:left="840"/>
-        <w:rPr/>
-      </w:pPr>
-      <w:r>
-        <w:rPr>
-          <w:rFonts w:cs="Bahnschrift Light SemiCondensed" w:ascii="Bahnschrift Light SemiCondensed" w:hAnsi="Bahnschrift Light SemiCondensed"/>
-          <w:b/>
-          <w:bCs/>
-          <w:color w:val="auto"/>
-          <w:sz w:val="24"/>
-          <w:szCs w:val="24"/>
-        </w:rPr>
-        <w:t xml:space="preserve">5061 (TCP/TLS) </w:t>
-      </w:r>
-      <w:r>
-        <w:rPr>
-          <w:rFonts w:cs="Bahnschrift Light SemiCondensed" w:ascii="Bahnschrift Light SemiCondensed" w:hAnsi="Bahnschrift Light SemiCondensed"/>
-          <w:b w:val="false"/>
-          <w:bCs w:val="false"/>
-          <w:color w:val="auto"/>
-          <w:sz w:val="24"/>
-          <w:szCs w:val="24"/>
-        </w:rPr>
-        <w:t>Comunicação SIP segura (criptografada via TLS).</w:t>
-      </w:r>
-    </w:p>
-    <w:p>
-      <w:pPr>
-        <w:pStyle w:val="Normal"/>
-        <w:widowControl/>
-        <w:suppressLineNumbers w:val="0"/>
-        <w:spacing w:before="0" w:after="0"/>
-        <w:ind w:hanging="0" w:left="840"/>
-        <w:rPr>
-          <w:rFonts w:ascii="Bahnschrift Light SemiCondensed" w:hAnsi="Bahnschrift Light SemiCondensed"/>
-          <w:b w:val="false"/>
-          <w:bCs w:val="false"/>
-          <w:i w:val="false"/>
-          <w:i w:val="false"/>
-          <w:iCs w:val="false"/>
-          <w:color w:val="auto"/>
-          <w:sz w:val="32"/>
-          <w:szCs w:val="32"/>
-          <w:u w:val="none"/>
-          <w:lang w:val="pt-BR"/>
-        </w:rPr>
-      </w:pPr>
-      <w:r>
-        <w:rPr>
-          <w:rFonts w:ascii="Bahnschrift Light SemiCondensed" w:hAnsi="Bahnschrift Light SemiCondensed"/>
-          <w:b w:val="false"/>
-          <w:bCs w:val="false"/>
-          <w:i w:val="false"/>
-          <w:iCs w:val="false"/>
-          <w:color w:val="auto"/>
-          <w:sz w:val="32"/>
-          <w:szCs w:val="32"/>
-          <w:u w:val="none"/>
-          <w:lang w:val="pt-BR"/>
+        <w:rPr>
+          <w:b/>
+          <w:bCs/>
+        </w:rPr>
+      </w:pPr>
+      <w:r>
+        <w:rPr>
+          <w:b/>
+          <w:bCs/>
         </w:rPr>
       </w:r>
     </w:p>
@@ -19200,7 +19236,7 @@
           <w:sz w:val="24"/>
           <w:szCs w:val="24"/>
         </w:rPr>
-        <w:t>RTP (Real-time Transport Protocol)</w:t>
+        <w:t>RTCP (RTP Control Protocol)</w:t>
       </w:r>
       <w:r>
         <w:rPr>
@@ -19269,210 +19305,6 @@
           <w:sz w:val="24"/>
           <w:szCs w:val="24"/>
         </w:rPr>
-        <w:t xml:space="preserve">:  Usado para transmitir chamadas de áudio, vídeo e transmissões ao vivo (streaming). Esse protocolo está sendo utilizado dentro do protocolo de transporte </w:t>
-      </w:r>
-      <w:r>
-        <w:rPr>
-          <w:rFonts w:cs="Bahnschrift Light SemiCondensed" w:ascii="Bahnschrift Light SemiCondensed" w:hAnsi="Bahnschrift Light SemiCondensed"/>
-          <w:b/>
-          <w:bCs/>
-          <w:color w:val="auto"/>
-          <w:sz w:val="24"/>
-          <w:szCs w:val="24"/>
-        </w:rPr>
-        <w:t>UDP (User Datagram Protocol)</w:t>
-      </w:r>
-      <w:r>
-        <w:rPr>
-          <w:rFonts w:cs="Bahnschrift Light SemiCondensed" w:ascii="Bahnschrift Light SemiCondensed" w:hAnsi="Bahnschrift Light SemiCondensed"/>
-          <w:b w:val="false"/>
-          <w:bCs w:val="false"/>
-          <w:color w:val="auto"/>
-          <w:sz w:val="24"/>
-          <w:szCs w:val="24"/>
-        </w:rPr>
-        <w:t>.</w:t>
-      </w:r>
-    </w:p>
-    <w:p>
-      <w:pPr>
-        <w:pStyle w:val="Normal"/>
-        <w:widowControl/>
-        <w:suppressLineNumbers w:val="0"/>
-        <w:spacing w:before="0" w:after="0"/>
-        <w:ind w:hanging="0" w:left="840"/>
-        <w:rPr>
-          <w:rFonts w:ascii="Bahnschrift Light SemiCondensed" w:hAnsi="Bahnschrift Light SemiCondensed" w:cs="Bahnschrift Light SemiCondensed"/>
-          <w:color w:val="auto"/>
-          <w:sz w:val="24"/>
-          <w:szCs w:val="24"/>
-        </w:rPr>
-      </w:pPr>
-      <w:r>
-        <w:rPr>
-          <w:rFonts w:cs="Bahnschrift Light SemiCondensed" w:ascii="Bahnschrift Light SemiCondensed" w:hAnsi="Bahnschrift Light SemiCondensed"/>
-          <w:color w:val="auto"/>
-          <w:sz w:val="24"/>
-          <w:szCs w:val="24"/>
-        </w:rPr>
-      </w:r>
-    </w:p>
-    <w:p>
-      <w:pPr>
-        <w:pStyle w:val="Normal"/>
-        <w:widowControl/>
-        <w:numPr>
-          <w:ilvl w:val="0"/>
-          <w:numId w:val="15"/>
-        </w:numPr>
-        <w:suppressLineNumbers w:val="0"/>
-        <w:spacing w:before="0" w:after="0"/>
-        <w:ind w:hanging="420" w:left="840"/>
-        <w:rPr>
-          <w:b/>
-          <w:bCs/>
-        </w:rPr>
-      </w:pPr>
-      <w:r>
-        <w:rPr>
-          <w:rFonts w:cs="Bahnschrift Light SemiCondensed" w:ascii="Bahnschrift Light SemiCondensed" w:hAnsi="Bahnschrift Light SemiCondensed"/>
-          <w:b/>
-          <w:bCs/>
-          <w:color w:val="auto"/>
-          <w:sz w:val="24"/>
-          <w:szCs w:val="24"/>
-        </w:rPr>
-        <w:t>1024 - 65535 (UDP)</w:t>
-        <w:tab/>
-      </w:r>
-      <w:r>
-        <w:rPr>
-          <w:rFonts w:cs="Bahnschrift Light SemiCondensed" w:ascii="Bahnschrift Light SemiCondensed" w:hAnsi="Bahnschrift Light SemiCondensed"/>
-          <w:b w:val="false"/>
-          <w:bCs w:val="false"/>
-          <w:color w:val="auto"/>
-          <w:sz w:val="24"/>
-          <w:szCs w:val="24"/>
-        </w:rPr>
-        <w:t>É transmitido neste intervalo de portas evitando conflitos ao serém iniciadas várias chamadas.</w:t>
-      </w:r>
-    </w:p>
-    <w:p>
-      <w:pPr>
-        <w:pStyle w:val="Normal"/>
-        <w:widowControl/>
-        <w:suppressLineNumbers w:val="0"/>
-        <w:spacing w:before="0" w:after="0"/>
-        <w:ind w:hanging="0" w:left="840"/>
-        <w:rPr>
-          <w:b/>
-          <w:bCs/>
-        </w:rPr>
-      </w:pPr>
-      <w:r>
-        <w:rPr>
-          <w:b/>
-          <w:bCs/>
-        </w:rPr>
-      </w:r>
-    </w:p>
-    <w:p>
-      <w:pPr>
-        <w:pStyle w:val="NormalWeb"/>
-        <w:keepNext w:val="false"/>
-        <w:keepLines w:val="false"/>
-        <w:widowControl/>
-        <w:numPr>
-          <w:ilvl w:val="0"/>
-          <w:numId w:val="24"/>
-        </w:numPr>
-        <w:suppressLineNumbers w:val="0"/>
-        <w:spacing w:before="280" w:after="0"/>
-        <w:ind w:hanging="420" w:left="420" w:right="0"/>
-        <w:rPr>
-          <w:rFonts w:ascii="Bahnschrift Light SemiCondensed" w:hAnsi="Bahnschrift Light SemiCondensed" w:cs="Bahnschrift Light SemiCondensed"/>
-          <w:color w:val="auto"/>
-          <w:sz w:val="24"/>
-          <w:szCs w:val="24"/>
-        </w:rPr>
-      </w:pPr>
-      <w:r>
-        <w:rPr>
-          <w:rStyle w:val="Strong"/>
-          <w:rFonts w:cs="Bahnschrift Light SemiCondensed" w:ascii="Bahnschrift Light SemiCondensed" w:hAnsi="Bahnschrift Light SemiCondensed"/>
-          <w:color w:val="auto"/>
-          <w:sz w:val="24"/>
-          <w:szCs w:val="24"/>
-        </w:rPr>
-        <w:t>RTCP (RTP Control Protocol)</w:t>
-      </w:r>
-      <w:r>
-        <w:rPr>
-          <w:rFonts w:cs="Bahnschrift Light SemiCondensed" w:ascii="Bahnschrift Light SemiCondensed" w:hAnsi="Bahnschrift Light SemiCondensed"/>
-          <w:color w:val="auto"/>
-          <w:sz w:val="24"/>
-          <w:szCs w:val="24"/>
-        </w:rPr>
-        <w:t>:</w:t>
-      </w:r>
-    </w:p>
-    <w:p>
-      <w:pPr>
-        <w:pStyle w:val="NormalWeb"/>
-        <w:keepNext w:val="false"/>
-        <w:keepLines w:val="false"/>
-        <w:widowControl/>
-        <w:suppressLineNumbers w:val="0"/>
-        <w:spacing w:before="58" w:after="0"/>
-        <w:ind w:hanging="0" w:left="0" w:right="0"/>
-        <w:rPr>
-          <w:rFonts w:ascii="Bahnschrift Light SemiCondensed" w:hAnsi="Bahnschrift Light SemiCondensed" w:cs="Bahnschrift Light SemiCondensed"/>
-          <w:color w:val="auto"/>
-          <w:sz w:val="24"/>
-          <w:szCs w:val="24"/>
-        </w:rPr>
-      </w:pPr>
-      <w:r>
-        <w:rPr>
-          <w:rFonts w:cs="Bahnschrift Light SemiCondensed" w:ascii="Bahnschrift Light SemiCondensed" w:hAnsi="Bahnschrift Light SemiCondensed"/>
-          <w:color w:val="auto"/>
-          <w:sz w:val="24"/>
-          <w:szCs w:val="24"/>
-        </w:rPr>
-      </w:r>
-    </w:p>
-    <w:p>
-      <w:pPr>
-        <w:pStyle w:val="Normal"/>
-        <w:keepNext w:val="false"/>
-        <w:keepLines w:val="false"/>
-        <w:widowControl/>
-        <w:numPr>
-          <w:ilvl w:val="0"/>
-          <w:numId w:val="15"/>
-        </w:numPr>
-        <w:suppressLineNumbers w:val="0"/>
-        <w:spacing w:before="0" w:after="0"/>
-        <w:ind w:hanging="420" w:left="840"/>
-        <w:rPr/>
-      </w:pPr>
-      <w:r>
-        <w:rPr>
-          <w:rStyle w:val="Strong"/>
-          <w:rFonts w:cs="Bahnschrift Light SemiCondensed" w:ascii="Bahnschrift Light SemiCondensed" w:hAnsi="Bahnschrift Light SemiCondensed"/>
-          <w:color w:val="auto"/>
-          <w:sz w:val="24"/>
-          <w:szCs w:val="24"/>
-        </w:rPr>
-        <w:t>Função</w:t>
-      </w:r>
-      <w:r>
-        <w:rPr>
-          <w:rFonts w:cs="Bahnschrift Light SemiCondensed" w:ascii="Bahnschrift Light SemiCondensed" w:hAnsi="Bahnschrift Light SemiCondensed"/>
-          <w:color w:val="auto"/>
-          <w:sz w:val="24"/>
-          <w:szCs w:val="24"/>
-        </w:rPr>
         <w:t xml:space="preserve">:  Usado para verificar as estátisticas de uma transmissão feita em </w:t>
       </w:r>
       <w:r>
@@ -24758,7 +24590,13 @@
         </w:rPr>
       </w:pPr>
       <w:r>
-        <w:rPr/>
+        <w:rPr>
+          <w:rFonts w:ascii="Bahnschrift Light SemiCondensed" w:hAnsi="Bahnschrift Light SemiCondensed"/>
+          <w:b w:val="false"/>
+          <w:bCs w:val="false"/>
+          <w:sz w:val="24"/>
+          <w:szCs w:val="24"/>
+        </w:rPr>
       </w:r>
     </w:p>
     <w:p>
@@ -24779,19 +24617,7 @@
           <w:szCs w:val="32"/>
           <w:lang w:val="pt-BR"/>
         </w:rPr>
-        <w:t>Enderaçamento IP</w:t>
-      </w:r>
-      <w:r>
-        <w:rPr>
-          <w:rStyle w:val="Strong"/>
-          <w:rFonts w:cs="Bahnschrift Light SemiCondensed" w:ascii="Bahnschrift Light SemiCondensed" w:hAnsi="Bahnschrift Light SemiCondensed"/>
-          <w:b/>
-          <w:bCs/>
-          <w:sz w:val="32"/>
-          <w:szCs w:val="32"/>
-          <w:lang w:val="pt-BR"/>
-        </w:rPr>
-        <w:t>:</w:t>
+        <w:t>Enderaçamento IP:</w:t>
       </w:r>
     </w:p>
     <w:p>
@@ -24985,43 +24811,7 @@
           <w:szCs w:val="36"/>
           <w:lang w:val="pt-BR"/>
         </w:rPr>
-        <w:t xml:space="preserve">O endereço é dividido em 4 bytes ( 8 bits ) cada um variando de 0 a 255, </w:t>
-      </w:r>
-      <w:r>
-        <w:rPr>
-          <w:rFonts w:cs="Bahnschrift Light SemiCondensed" w:ascii="Bahnschrift Light SemiCondensed" w:hAnsi="Bahnschrift Light SemiCondensed"/>
-          <w:sz w:val="24"/>
-          <w:szCs w:val="36"/>
-          <w:lang w:val="pt-BR"/>
-        </w:rPr>
-        <w:t>separados</w:t>
-      </w:r>
-      <w:r>
-        <w:rPr>
-          <w:rFonts w:cs="Bahnschrift Light SemiCondensed" w:ascii="Bahnschrift Light SemiCondensed" w:hAnsi="Bahnschrift Light SemiCondensed"/>
-          <w:sz w:val="24"/>
-          <w:szCs w:val="36"/>
-          <w:lang w:val="pt-BR"/>
-        </w:rPr>
-        <w:t xml:space="preserve"> em 5 </w:t>
-      </w:r>
-      <w:r>
-        <w:rPr>
-          <w:rFonts w:cs="Bahnschrift Light SemiCondensed" w:ascii="Bahnschrift Light SemiCondensed" w:hAnsi="Bahnschrift Light SemiCondensed"/>
-          <w:sz w:val="24"/>
-          <w:szCs w:val="36"/>
-          <w:lang w:val="pt-BR"/>
-        </w:rPr>
-        <w:t>tipos de</w:t>
-      </w:r>
-      <w:r>
-        <w:rPr>
-          <w:rFonts w:cs="Bahnschrift Light SemiCondensed" w:ascii="Bahnschrift Light SemiCondensed" w:hAnsi="Bahnschrift Light SemiCondensed"/>
-          <w:sz w:val="24"/>
-          <w:szCs w:val="36"/>
-          <w:lang w:val="pt-BR"/>
-        </w:rPr>
-        <w:t xml:space="preserve"> classes ( A, B, C, D, E ), permitindo assim uma organização e alocação de endereços sistêmica, reduzindo a fragmentação de endereços, suportando até mesmo a criação de sub-redes e seus respectivos gerenciamentos, permitindo assim que múltiplos dispositivos em uma única rede local compartilhem entre si o mesmo endereço de IP público. Porém com o tempo, devido a limitação de números de endereço foi necessário adotar o </w:t>
+        <w:t xml:space="preserve">O endereço é dividido em 4 bytes ( 8 bits ) cada um variando de 0 a 255, separados em 5 tipos de classes ( A, B, C, D, E ), permitindo assim uma organização e alocação de endereços sistêmica, reduzindo a fragmentação de endereços, suportando até mesmo a criação de sub-redes e seus respectivos gerenciamentos, permitindo assim que múltiplos dispositivos em uma única rede local compartilhem entre si o mesmo endereço de IP público. Porém com o tempo, devido a limitação de números de endereço foi necessário adotar o </w:t>
       </w:r>
       <w:r>
         <w:rPr>
@@ -25181,18 +24971,7 @@
           <w:szCs w:val="36"/>
           <w:lang w:val="pt-BR"/>
         </w:rPr>
-        <w:t xml:space="preserve">, assim os dispositivos criem seus próprios IPs automaticamente. </w:t>
-      </w:r>
-      <w:r>
-        <w:rPr>
-          <w:rFonts w:cs="Bahnschrift Light SemiCondensed" w:ascii="Bahnschrift Light SemiCondensed" w:hAnsi="Bahnschrift Light SemiCondensed"/>
-          <w:b w:val="false"/>
-          <w:bCs w:val="false"/>
-          <w:sz w:val="24"/>
-          <w:szCs w:val="36"/>
-          <w:lang w:val="pt-BR"/>
-        </w:rPr>
-        <w:t>E p</w:t>
+        <w:t>, assim os dispositivos criem seus próprios IPs automaticamente. E p</w:t>
       </w:r>
       <w:r>
         <w:rPr>
@@ -25221,43 +25000,7 @@
           <w:szCs w:val="24"/>
           <w:lang w:val="pt-BR"/>
         </w:rPr>
-        <w:t xml:space="preserve">, </w:t>
-      </w:r>
-      <w:r>
-        <w:rPr>
-          <w:rFonts w:cs="Bahnschrift Light SemiCondensed" w:ascii="Bahnschrift Light SemiCondensed" w:hAnsi="Bahnschrift Light SemiCondensed"/>
-          <w:sz w:val="24"/>
-          <w:szCs w:val="24"/>
-          <w:lang w:val="pt-BR"/>
-        </w:rPr>
-        <w:t>trazendo suporte</w:t>
-      </w:r>
-      <w:r>
-        <w:rPr>
-          <w:rFonts w:cs="Bahnschrift Light SemiCondensed" w:ascii="Bahnschrift Light SemiCondensed" w:hAnsi="Bahnschrift Light SemiCondensed"/>
-          <w:sz w:val="24"/>
-          <w:szCs w:val="24"/>
-          <w:lang w:val="pt-BR"/>
-        </w:rPr>
-        <w:t xml:space="preserve"> </w:t>
-      </w:r>
-      <w:r>
-        <w:rPr>
-          <w:rFonts w:cs="Bahnschrift Light SemiCondensed" w:ascii="Bahnschrift Light SemiCondensed" w:hAnsi="Bahnschrift Light SemiCondensed"/>
-          <w:sz w:val="24"/>
-          <w:szCs w:val="24"/>
-          <w:lang w:val="pt-BR"/>
-        </w:rPr>
-        <w:t>para</w:t>
-      </w:r>
-      <w:r>
-        <w:rPr>
-          <w:rFonts w:cs="Bahnschrift Light SemiCondensed" w:ascii="Bahnschrift Light SemiCondensed" w:hAnsi="Bahnschrift Light SemiCondensed"/>
-          <w:sz w:val="24"/>
-          <w:szCs w:val="24"/>
-          <w:lang w:val="pt-BR"/>
-        </w:rPr>
-        <w:t xml:space="preserve"> as futuras tecnologias.</w:t>
+        <w:t>, trazendo suporte para as futuras tecnologias.</w:t>
       </w:r>
     </w:p>
     <w:p>
@@ -25276,7 +25019,12 @@
         </w:rPr>
       </w:pPr>
       <w:r>
-        <w:rPr/>
+        <w:rPr>
+          <w:rFonts w:cs="Bahnschrift Light SemiCondensed" w:ascii="Bahnschrift Light SemiCondensed" w:hAnsi="Bahnschrift Light SemiCondensed"/>
+          <w:sz w:val="24"/>
+          <w:szCs w:val="36"/>
+          <w:lang w:val="pt-BR"/>
+        </w:rPr>
       </w:r>
     </w:p>
     <w:p>
@@ -25295,23 +25043,7 @@
           <w:szCs w:val="24"/>
         </w:rPr>
         <w:tab/>
-        <w:t xml:space="preserve">Os IPs são dividos em classes para determinar </w:t>
-      </w:r>
-      <w:r>
-        <w:rPr>
-          <w:rFonts w:ascii="Bahnschrift Light SemiCondensed" w:hAnsi="Bahnschrift Light SemiCondensed"/>
-          <w:sz w:val="24"/>
-          <w:szCs w:val="24"/>
-        </w:rPr>
-        <w:t xml:space="preserve">quantas </w:t>
-      </w:r>
-      <w:r>
-        <w:rPr>
-          <w:rFonts w:ascii="Bahnschrift Light SemiCondensed" w:hAnsi="Bahnschrift Light SemiCondensed"/>
-          <w:sz w:val="24"/>
-          <w:szCs w:val="24"/>
-        </w:rPr>
-        <w:t>possibilidades de registros podem ser gerados.</w:t>
+        <w:t>Os IPs são dividos em classes para determinar quantas possibilidades de registros podem ser gerados.</w:t>
       </w:r>
     </w:p>
     <w:p>
@@ -25721,11 +25453,8 @@
       </w:pPr>
       <w:r>
         <w:rPr>
-          <w:rFonts w:ascii="Bahnschrift Light SemiCondensed" w:hAnsi="Bahnschrift Light SemiCondensed"/>
-          <w:b/>
-          <w:bCs/>
-          <w:sz w:val="24"/>
-          <w:szCs w:val="24"/>
+          <w:b w:val="false"/>
+          <w:bCs w:val="false"/>
         </w:rPr>
       </w:r>
     </w:p>
@@ -25762,11 +25491,8 @@
       </w:pPr>
       <w:r>
         <w:rPr>
-          <w:rFonts w:ascii="Bahnschrift Light SemiCondensed" w:hAnsi="Bahnschrift Light SemiCondensed"/>
-          <w:b/>
-          <w:bCs/>
-          <w:sz w:val="24"/>
-          <w:szCs w:val="24"/>
+          <w:b w:val="false"/>
+          <w:bCs w:val="false"/>
         </w:rPr>
       </w:r>
     </w:p>
@@ -25912,11 +25638,8 @@
       </w:pPr>
       <w:r>
         <w:rPr>
-          <w:rFonts w:ascii="Bahnschrift Light SemiCondensed" w:hAnsi="Bahnschrift Light SemiCondensed"/>
-          <w:b/>
-          <w:bCs/>
-          <w:sz w:val="24"/>
-          <w:szCs w:val="24"/>
+          <w:b w:val="false"/>
+          <w:bCs w:val="false"/>
         </w:rPr>
       </w:r>
     </w:p>
@@ -25953,11 +25676,8 @@
       </w:pPr>
       <w:r>
         <w:rPr>
-          <w:rFonts w:ascii="Bahnschrift Light SemiCondensed" w:hAnsi="Bahnschrift Light SemiCondensed"/>
-          <w:b/>
-          <w:bCs/>
-          <w:sz w:val="24"/>
-          <w:szCs w:val="24"/>
+          <w:b w:val="false"/>
+          <w:bCs w:val="false"/>
         </w:rPr>
       </w:r>
     </w:p>
@@ -26170,11 +25890,8 @@
       </w:pPr>
       <w:r>
         <w:rPr>
-          <w:rFonts w:ascii="Bahnschrift Light SemiCondensed" w:hAnsi="Bahnschrift Light SemiCondensed"/>
-          <w:b/>
-          <w:bCs/>
-          <w:sz w:val="24"/>
-          <w:szCs w:val="24"/>
+          <w:b w:val="false"/>
+          <w:bCs w:val="false"/>
         </w:rPr>
       </w:r>
     </w:p>
@@ -26196,19 +25913,7 @@
           <w:szCs w:val="32"/>
           <w:lang w:val="pt-BR"/>
         </w:rPr>
-        <w:t>Cálculo de Sub-redes</w:t>
-      </w:r>
-      <w:r>
-        <w:rPr>
-          <w:rStyle w:val="Strong"/>
-          <w:rFonts w:cs="Bahnschrift Light SemiCondensed" w:ascii="Bahnschrift Light SemiCondensed" w:hAnsi="Bahnschrift Light SemiCondensed"/>
-          <w:b/>
-          <w:bCs/>
-          <w:sz w:val="32"/>
-          <w:szCs w:val="32"/>
-          <w:lang w:val="pt-BR"/>
-        </w:rPr>
-        <w:t>:</w:t>
+        <w:t>Cálculo de Sub-redes:</w:t>
       </w:r>
     </w:p>
     <w:p>
@@ -26300,7 +26005,13 @@
         </w:rPr>
       </w:pPr>
       <w:r>
-        <w:rPr/>
+        <w:rPr>
+          <w:rFonts w:ascii="Bahnschrift Light SemiCondensed" w:hAnsi="Bahnschrift Light SemiCondensed"/>
+          <w:b w:val="false"/>
+          <w:bCs w:val="false"/>
+          <w:sz w:val="24"/>
+          <w:szCs w:val="24"/>
+        </w:rPr>
       </w:r>
     </w:p>
     <w:p>
@@ -26308,7 +26019,7 @@
         <w:pStyle w:val="Normal"/>
         <w:numPr>
           <w:ilvl w:val="0"/>
-          <w:numId w:val="34"/>
+          <w:numId w:val="27"/>
         </w:numPr>
         <w:rPr/>
       </w:pPr>
@@ -26340,7 +26051,7 @@
         <w:pStyle w:val="Normal"/>
         <w:numPr>
           <w:ilvl w:val="0"/>
-          <w:numId w:val="34"/>
+          <w:numId w:val="27"/>
         </w:numPr>
         <w:rPr/>
       </w:pPr>
@@ -26372,7 +26083,7 @@
         <w:pStyle w:val="Normal"/>
         <w:numPr>
           <w:ilvl w:val="0"/>
-          <w:numId w:val="34"/>
+          <w:numId w:val="27"/>
         </w:numPr>
         <w:rPr/>
       </w:pPr>
@@ -26404,7 +26115,7 @@
         <w:pStyle w:val="Normal"/>
         <w:numPr>
           <w:ilvl w:val="0"/>
-          <w:numId w:val="34"/>
+          <w:numId w:val="27"/>
         </w:numPr>
         <w:rPr/>
       </w:pPr>
@@ -26436,7 +26147,7 @@
         <w:pStyle w:val="Normal"/>
         <w:numPr>
           <w:ilvl w:val="0"/>
-          <w:numId w:val="34"/>
+          <w:numId w:val="27"/>
         </w:numPr>
         <w:rPr/>
       </w:pPr>
@@ -26476,7 +26187,13 @@
         </w:rPr>
       </w:pPr>
       <w:r>
-        <w:rPr/>
+        <w:rPr>
+          <w:rFonts w:ascii="Bahnschrift Light SemiCondensed" w:hAnsi="Bahnschrift Light SemiCondensed"/>
+          <w:b w:val="false"/>
+          <w:bCs w:val="false"/>
+          <w:sz w:val="24"/>
+          <w:szCs w:val="24"/>
+        </w:rPr>
       </w:r>
     </w:p>
     <w:p>
@@ -26510,7 +26227,41 @@
         </w:rPr>
       </w:pPr>
       <w:r>
+        <w:rPr>
+          <w:rFonts w:ascii="Bahnschrift Light SemiCondensed" w:hAnsi="Bahnschrift Light SemiCondensed"/>
+          <w:b w:val="false"/>
+          <w:bCs w:val="false"/>
+          <w:sz w:val="24"/>
+          <w:szCs w:val="24"/>
+        </w:rPr>
+      </w:r>
+    </w:p>
+    <w:p>
+      <w:pPr>
+        <w:pStyle w:val="Normal"/>
         <w:rPr/>
+      </w:pPr>
+      <w:r>
+        <w:rPr>
+          <w:rStyle w:val="Strong"/>
+          <w:rFonts w:ascii="Bahnschrift Light SemiCondensed" w:hAnsi="Bahnschrift Light SemiCondensed"/>
+          <w:b/>
+          <w:bCs/>
+          <w:sz w:val="24"/>
+          <w:szCs w:val="24"/>
+        </w:rPr>
+        <w:t xml:space="preserve">IP Host: </w:t>
+      </w:r>
+      <w:r>
+        <w:rPr>
+          <w:rStyle w:val="Strong"/>
+          <w:rFonts w:ascii="Bahnschrift Light SemiCondensed" w:hAnsi="Bahnschrift Light SemiCondensed"/>
+          <w:b w:val="false"/>
+          <w:bCs w:val="false"/>
+          <w:sz w:val="24"/>
+          <w:szCs w:val="24"/>
+        </w:rPr>
+        <w:t>192.168.1.10 .</w:t>
       </w:r>
     </w:p>
     <w:p>
@@ -26527,7 +26278,7 @@
           <w:sz w:val="24"/>
           <w:szCs w:val="24"/>
         </w:rPr>
-        <w:t xml:space="preserve">IP Host: </w:t>
+        <w:t xml:space="preserve">Máscara de Sub-rede: </w:t>
       </w:r>
       <w:r>
         <w:rPr>
@@ -26538,51 +26289,29 @@
           <w:sz w:val="24"/>
           <w:szCs w:val="24"/>
         </w:rPr>
-        <w:t>192.168.1.10 .</w:t>
-      </w:r>
-    </w:p>
-    <w:p>
-      <w:pPr>
-        <w:pStyle w:val="Normal"/>
-        <w:rPr/>
-      </w:pPr>
-      <w:r>
+        <w:t>255.255.255.192 .</w:t>
+      </w:r>
+    </w:p>
+    <w:p>
+      <w:pPr>
+        <w:pStyle w:val="Normal"/>
         <w:rPr>
           <w:rStyle w:val="Strong"/>
           <w:rFonts w:ascii="Bahnschrift Light SemiCondensed" w:hAnsi="Bahnschrift Light SemiCondensed"/>
-          <w:b/>
-          <w:bCs/>
-          <w:sz w:val="24"/>
-          <w:szCs w:val="24"/>
-        </w:rPr>
-        <w:t xml:space="preserve">Máscara de Sub-rede: </w:t>
-      </w:r>
-      <w:r>
-        <w:rPr>
-          <w:rStyle w:val="Strong"/>
-          <w:rFonts w:ascii="Bahnschrift Light SemiCondensed" w:hAnsi="Bahnschrift Light SemiCondensed"/>
-          <w:b w:val="false"/>
-          <w:bCs w:val="false"/>
-          <w:sz w:val="24"/>
-          <w:szCs w:val="24"/>
-        </w:rPr>
-        <w:t>255.255.255.192 .</w:t>
-      </w:r>
-    </w:p>
-    <w:p>
-      <w:pPr>
-        <w:pStyle w:val="Normal"/>
-        <w:rPr>
-          <w:rStyle w:val="Strong"/>
-          <w:rFonts w:ascii="Bahnschrift Light SemiCondensed" w:hAnsi="Bahnschrift Light SemiCondensed"/>
-          <w:b w:val="false"/>
-          <w:bCs w:val="false"/>
-          <w:sz w:val="24"/>
-          <w:szCs w:val="24"/>
-        </w:rPr>
-      </w:pPr>
-      <w:r>
-        <w:rPr/>
+          <w:b w:val="false"/>
+          <w:bCs w:val="false"/>
+          <w:sz w:val="24"/>
+          <w:szCs w:val="24"/>
+        </w:rPr>
+      </w:pPr>
+      <w:r>
+        <w:rPr>
+          <w:rFonts w:ascii="Bahnschrift Light SemiCondensed" w:hAnsi="Bahnschrift Light SemiCondensed"/>
+          <w:b w:val="false"/>
+          <w:bCs w:val="false"/>
+          <w:sz w:val="24"/>
+          <w:szCs w:val="24"/>
+        </w:rPr>
       </w:r>
     </w:p>
     <w:p>
@@ -26590,7 +26319,7 @@
         <w:pStyle w:val="Normal"/>
         <w:numPr>
           <w:ilvl w:val="0"/>
-          <w:numId w:val="35"/>
+          <w:numId w:val="28"/>
         </w:numPr>
         <w:rPr/>
       </w:pPr>
@@ -26630,7 +26359,52 @@
         </w:rPr>
       </w:pPr>
       <w:r>
+        <w:rPr>
+          <w:rFonts w:ascii="Bahnschrift Light SemiCondensed" w:hAnsi="Bahnschrift Light SemiCondensed"/>
+          <w:b w:val="false"/>
+          <w:bCs w:val="false"/>
+          <w:sz w:val="24"/>
+          <w:szCs w:val="24"/>
+        </w:rPr>
+      </w:r>
+    </w:p>
+    <w:p>
+      <w:pPr>
+        <w:pStyle w:val="Normal"/>
         <w:rPr/>
+      </w:pPr>
+      <w:r>
+        <w:rPr>
+          <w:rStyle w:val="Strong"/>
+          <w:rFonts w:ascii="Bahnschrift Light SemiCondensed" w:hAnsi="Bahnschrift Light SemiCondensed"/>
+          <w:b w:val="false"/>
+          <w:bCs w:val="false"/>
+          <w:sz w:val="24"/>
+          <w:szCs w:val="24"/>
+        </w:rPr>
+        <w:t>256 – 192</w:t>
+      </w:r>
+    </w:p>
+    <w:p>
+      <w:pPr>
+        <w:pStyle w:val="Normal"/>
+        <w:rPr>
+          <w:rStyle w:val="Strong"/>
+          <w:rFonts w:ascii="Bahnschrift Light SemiCondensed" w:hAnsi="Bahnschrift Light SemiCondensed"/>
+          <w:b w:val="false"/>
+          <w:bCs w:val="false"/>
+          <w:sz w:val="24"/>
+          <w:szCs w:val="24"/>
+        </w:rPr>
+      </w:pPr>
+      <w:r>
+        <w:rPr>
+          <w:rFonts w:ascii="Bahnschrift Light SemiCondensed" w:hAnsi="Bahnschrift Light SemiCondensed"/>
+          <w:b w:val="false"/>
+          <w:bCs w:val="false"/>
+          <w:sz w:val="24"/>
+          <w:szCs w:val="24"/>
+        </w:rPr>
       </w:r>
     </w:p>
     <w:p>
@@ -26642,12 +26416,13 @@
         <w:rPr>
           <w:rStyle w:val="Strong"/>
           <w:rFonts w:ascii="Bahnschrift Light SemiCondensed" w:hAnsi="Bahnschrift Light SemiCondensed"/>
-          <w:b w:val="false"/>
-          <w:bCs w:val="false"/>
-          <w:sz w:val="24"/>
-          <w:szCs w:val="24"/>
-        </w:rPr>
-        <w:t>256 – 192</w:t>
+          <w:b/>
+          <w:bCs/>
+          <w:color w:val="C9211E"/>
+          <w:sz w:val="24"/>
+          <w:szCs w:val="24"/>
+        </w:rPr>
+        <w:t>64</w:t>
       </w:r>
     </w:p>
     <w:p>
@@ -26656,39 +26431,15 @@
         <w:rPr>
           <w:rStyle w:val="Strong"/>
           <w:rFonts w:ascii="Bahnschrift Light SemiCondensed" w:hAnsi="Bahnschrift Light SemiCondensed"/>
-          <w:b w:val="false"/>
-          <w:bCs w:val="false"/>
-          <w:sz w:val="24"/>
-          <w:szCs w:val="24"/>
-        </w:rPr>
-      </w:pPr>
-      <w:r>
-        <w:rPr/>
-      </w:r>
-    </w:p>
-    <w:p>
-      <w:pPr>
-        <w:pStyle w:val="Normal"/>
-        <w:rPr/>
-      </w:pPr>
-      <w:r>
-        <w:rPr>
-          <w:rStyle w:val="Strong"/>
-          <w:rFonts w:ascii="Bahnschrift Light SemiCondensed" w:hAnsi="Bahnschrift Light SemiCondensed"/>
           <w:b/>
           <w:bCs/>
           <w:color w:val="C9211E"/>
           <w:sz w:val="24"/>
           <w:szCs w:val="24"/>
         </w:rPr>
-        <w:t>64</w:t>
-      </w:r>
-    </w:p>
-    <w:p>
-      <w:pPr>
-        <w:pStyle w:val="Normal"/>
-        <w:rPr>
-          <w:rStyle w:val="Strong"/>
+      </w:pPr>
+      <w:r>
+        <w:rPr>
           <w:rFonts w:ascii="Bahnschrift Light SemiCondensed" w:hAnsi="Bahnschrift Light SemiCondensed"/>
           <w:b/>
           <w:bCs/>
@@ -26696,9 +26447,6 @@
           <w:sz w:val="24"/>
           <w:szCs w:val="24"/>
         </w:rPr>
-      </w:pPr>
-      <w:r>
-        <w:rPr/>
       </w:r>
     </w:p>
     <w:p>
@@ -26706,7 +26454,7 @@
         <w:pStyle w:val="Normal"/>
         <w:numPr>
           <w:ilvl w:val="0"/>
-          <w:numId w:val="36"/>
+          <w:numId w:val="29"/>
         </w:numPr>
         <w:rPr/>
       </w:pPr>
@@ -26732,81 +26480,84 @@
           <w:sz w:val="24"/>
           <w:szCs w:val="24"/>
         </w:rPr>
-        <w:t xml:space="preserve">Montamos a tabela de Rede, Host, Broadcast. </w:t>
+        <w:t xml:space="preserve">Montamos a tabela de Rede, Host, Broadcast. Somando primeiro as </w:t>
       </w:r>
       <w:r>
         <w:rPr>
           <w:rStyle w:val="Strong"/>
           <w:rFonts w:ascii="Bahnschrift Light SemiCondensed" w:hAnsi="Bahnschrift Light SemiCondensed"/>
-          <w:b w:val="false"/>
-          <w:bCs w:val="false"/>
-          <w:color w:val="auto"/>
-          <w:sz w:val="24"/>
-          <w:szCs w:val="24"/>
-        </w:rPr>
-        <w:t xml:space="preserve">Somando primeiro as </w:t>
+          <w:b/>
+          <w:bCs/>
+          <w:color w:val="auto"/>
+          <w:sz w:val="24"/>
+          <w:szCs w:val="24"/>
+        </w:rPr>
+        <w:t>Redes</w:t>
       </w:r>
       <w:r>
         <w:rPr>
           <w:rStyle w:val="Strong"/>
           <w:rFonts w:ascii="Bahnschrift Light SemiCondensed" w:hAnsi="Bahnschrift Light SemiCondensed"/>
-          <w:b/>
-          <w:bCs/>
-          <w:color w:val="auto"/>
-          <w:sz w:val="24"/>
-          <w:szCs w:val="24"/>
-        </w:rPr>
-        <w:t>Redes</w:t>
+          <w:b w:val="false"/>
+          <w:bCs w:val="false"/>
+          <w:color w:val="auto"/>
+          <w:sz w:val="24"/>
+          <w:szCs w:val="24"/>
+        </w:rPr>
+        <w:t xml:space="preserve">, depois os </w:t>
       </w:r>
       <w:r>
         <w:rPr>
           <w:rStyle w:val="Strong"/>
           <w:rFonts w:ascii="Bahnschrift Light SemiCondensed" w:hAnsi="Bahnschrift Light SemiCondensed"/>
-          <w:b w:val="false"/>
-          <w:bCs w:val="false"/>
-          <w:color w:val="auto"/>
-          <w:sz w:val="24"/>
-          <w:szCs w:val="24"/>
-        </w:rPr>
-        <w:t xml:space="preserve">, depois os </w:t>
+          <w:b/>
+          <w:bCs/>
+          <w:color w:val="auto"/>
+          <w:sz w:val="24"/>
+          <w:szCs w:val="24"/>
+        </w:rPr>
+        <w:t>Broadcasts</w:t>
       </w:r>
       <w:r>
         <w:rPr>
           <w:rStyle w:val="Strong"/>
           <w:rFonts w:ascii="Bahnschrift Light SemiCondensed" w:hAnsi="Bahnschrift Light SemiCondensed"/>
-          <w:b/>
-          <w:bCs/>
-          <w:color w:val="auto"/>
-          <w:sz w:val="24"/>
-          <w:szCs w:val="24"/>
-        </w:rPr>
-        <w:t>Broadcasts</w:t>
+          <w:b w:val="false"/>
+          <w:bCs w:val="false"/>
+          <w:color w:val="auto"/>
+          <w:sz w:val="24"/>
+          <w:szCs w:val="24"/>
+        </w:rPr>
+        <w:t xml:space="preserve">, e por últimos os </w:t>
       </w:r>
       <w:r>
         <w:rPr>
           <w:rStyle w:val="Strong"/>
           <w:rFonts w:ascii="Bahnschrift Light SemiCondensed" w:hAnsi="Bahnschrift Light SemiCondensed"/>
-          <w:b w:val="false"/>
-          <w:bCs w:val="false"/>
-          <w:color w:val="auto"/>
-          <w:sz w:val="24"/>
-          <w:szCs w:val="24"/>
-        </w:rPr>
-        <w:t xml:space="preserve">, e por últimos os </w:t>
+          <w:b/>
+          <w:bCs/>
+          <w:color w:val="auto"/>
+          <w:sz w:val="24"/>
+          <w:szCs w:val="24"/>
+        </w:rPr>
+        <w:t>Hosts</w:t>
       </w:r>
       <w:r>
         <w:rPr>
           <w:rStyle w:val="Strong"/>
           <w:rFonts w:ascii="Bahnschrift Light SemiCondensed" w:hAnsi="Bahnschrift Light SemiCondensed"/>
-          <w:b/>
-          <w:bCs/>
-          <w:color w:val="auto"/>
-          <w:sz w:val="24"/>
-          <w:szCs w:val="24"/>
-        </w:rPr>
-        <w:t>Hosts</w:t>
-      </w:r>
-      <w:r>
+          <w:b w:val="false"/>
+          <w:bCs w:val="false"/>
+          <w:color w:val="auto"/>
+          <w:sz w:val="24"/>
+          <w:szCs w:val="24"/>
+        </w:rPr>
+        <w:t>.</w:t>
+      </w:r>
+    </w:p>
+    <w:p>
+      <w:pPr>
+        <w:pStyle w:val="Normal"/>
         <w:rPr>
           <w:rStyle w:val="Strong"/>
           <w:rFonts w:ascii="Bahnschrift Light SemiCondensed" w:hAnsi="Bahnschrift Light SemiCondensed"/>
@@ -26816,12 +26567,22 @@
           <w:sz w:val="24"/>
           <w:szCs w:val="24"/>
         </w:rPr>
-        <w:t>.</w:t>
-      </w:r>
-    </w:p>
-    <w:p>
-      <w:pPr>
-        <w:pStyle w:val="Normal"/>
+      </w:pPr>
+      <w:r>
+        <w:rPr>
+          <w:rFonts w:ascii="Bahnschrift Light SemiCondensed" w:hAnsi="Bahnschrift Light SemiCondensed"/>
+          <w:b w:val="false"/>
+          <w:bCs w:val="false"/>
+          <w:color w:val="auto"/>
+          <w:sz w:val="24"/>
+          <w:szCs w:val="24"/>
+        </w:rPr>
+      </w:r>
+    </w:p>
+    <w:p>
+      <w:pPr>
+        <w:pStyle w:val="Normal"/>
+        <w:jc w:val="center"/>
         <w:rPr>
           <w:rStyle w:val="Strong"/>
           <w:rFonts w:ascii="Bahnschrift Light SemiCondensed" w:hAnsi="Bahnschrift Light SemiCondensed"/>
@@ -26833,25 +26594,14 @@
         </w:rPr>
       </w:pPr>
       <w:r>
-        <w:rPr/>
-      </w:r>
-    </w:p>
-    <w:p>
-      <w:pPr>
-        <w:pStyle w:val="Normal"/>
-        <w:jc w:val="center"/>
-        <w:rPr>
-          <w:rStyle w:val="Strong"/>
-          <w:rFonts w:ascii="Bahnschrift Light SemiCondensed" w:hAnsi="Bahnschrift Light SemiCondensed"/>
-          <w:b w:val="false"/>
-          <w:bCs w:val="false"/>
-          <w:color w:val="auto"/>
-          <w:sz w:val="24"/>
-          <w:szCs w:val="24"/>
-        </w:rPr>
-      </w:pPr>
-      <w:r>
-        <w:rPr/>
+        <w:rPr>
+          <w:rFonts w:ascii="Bahnschrift Light SemiCondensed" w:hAnsi="Bahnschrift Light SemiCondensed"/>
+          <w:b w:val="false"/>
+          <w:bCs w:val="false"/>
+          <w:color w:val="auto"/>
+          <w:sz w:val="24"/>
+          <w:szCs w:val="24"/>
+        </w:rPr>
       </w:r>
     </w:p>
     <w:tbl>
@@ -26922,7 +26672,7 @@
             <w:pPr>
               <w:pStyle w:val="Contedodatabela"/>
               <w:suppressAutoHyphens w:val="true"/>
-              <w:overflowPunct w:val="false"/>
+              <w:overflowPunct w:val="true"/>
               <w:bidi w:val="0"/>
               <w:spacing w:before="0" w:after="0"/>
               <w:jc w:val="center"/>
@@ -27052,25 +26802,7 @@
                 <w:sz w:val="28"/>
                 <w:szCs w:val="28"/>
               </w:rPr>
-              <w:t>+</w:t>
-            </w:r>
-            <w:r>
-              <w:rPr>
-                <w:b/>
-                <w:bCs/>
-                <w:sz w:val="28"/>
-                <w:szCs w:val="28"/>
-              </w:rPr>
-              <w:t xml:space="preserve"> </w:t>
-            </w:r>
-            <w:r>
-              <w:rPr>
-                <w:b/>
-                <w:bCs/>
-                <w:sz w:val="28"/>
-                <w:szCs w:val="28"/>
-              </w:rPr>
-              <w:t>1</w:t>
+              <w:t>+ 1</w:t>
             </w:r>
           </w:p>
         </w:tc>
@@ -27097,7 +26829,7 @@
                 <w:sz w:val="28"/>
                 <w:szCs w:val="28"/>
               </w:rPr>
-              <w:t xml:space="preserve">192.168.1.1 </w:t>
+              <w:t>192.168.1.1</w:t>
             </w:r>
           </w:p>
           <w:p>
@@ -27234,14 +26966,7 @@
                 <w:sz w:val="28"/>
                 <w:szCs w:val="28"/>
               </w:rPr>
-              <w:t>192.168.1.</w:t>
-            </w:r>
-            <w:r>
-              <w:rPr>
-                <w:sz w:val="28"/>
-                <w:szCs w:val="28"/>
-              </w:rPr>
-              <w:t>64</w:t>
+              <w:t>192.168.1.64</w:t>
             </w:r>
           </w:p>
           <w:p>
@@ -27278,25 +27003,7 @@
                 <w:sz w:val="28"/>
                 <w:szCs w:val="28"/>
               </w:rPr>
-              <w:t>+</w:t>
-            </w:r>
-            <w:r>
-              <w:rPr>
-                <w:b/>
-                <w:bCs/>
-                <w:sz w:val="28"/>
-                <w:szCs w:val="28"/>
-              </w:rPr>
-              <w:t xml:space="preserve"> </w:t>
-            </w:r>
-            <w:r>
-              <w:rPr>
-                <w:b/>
-                <w:bCs/>
-                <w:sz w:val="28"/>
-                <w:szCs w:val="28"/>
-              </w:rPr>
-              <w:t>1</w:t>
+              <w:t>+ 1</w:t>
             </w:r>
           </w:p>
         </w:tc>
@@ -27464,14 +27171,7 @@
                 <w:sz w:val="28"/>
                 <w:szCs w:val="28"/>
               </w:rPr>
-              <w:t>192.168.1.</w:t>
-            </w:r>
-            <w:r>
-              <w:rPr>
-                <w:sz w:val="28"/>
-                <w:szCs w:val="28"/>
-              </w:rPr>
-              <w:t>128</w:t>
+              <w:t>192.168.1.128</w:t>
             </w:r>
           </w:p>
           <w:p>
@@ -27508,25 +27208,7 @@
                 <w:sz w:val="28"/>
                 <w:szCs w:val="28"/>
               </w:rPr>
-              <w:t>+</w:t>
-            </w:r>
-            <w:r>
-              <w:rPr>
-                <w:b/>
-                <w:bCs/>
-                <w:sz w:val="28"/>
-                <w:szCs w:val="28"/>
-              </w:rPr>
-              <w:t xml:space="preserve"> </w:t>
-            </w:r>
-            <w:r>
-              <w:rPr>
-                <w:b/>
-                <w:bCs/>
-                <w:sz w:val="28"/>
-                <w:szCs w:val="28"/>
-              </w:rPr>
-              <w:t>1</w:t>
+              <w:t>+ 1</w:t>
             </w:r>
           </w:p>
         </w:tc>
@@ -27694,14 +27376,7 @@
                 <w:sz w:val="28"/>
                 <w:szCs w:val="28"/>
               </w:rPr>
-              <w:t>192.168.1.</w:t>
-            </w:r>
-            <w:r>
-              <w:rPr>
-                <w:sz w:val="28"/>
-                <w:szCs w:val="28"/>
-              </w:rPr>
-              <w:t>192</w:t>
+              <w:t>192.168.1.192</w:t>
             </w:r>
           </w:p>
           <w:p>
@@ -27738,25 +27413,7 @@
                 <w:sz w:val="28"/>
                 <w:szCs w:val="28"/>
               </w:rPr>
-              <w:t>+</w:t>
-            </w:r>
-            <w:r>
-              <w:rPr>
-                <w:b/>
-                <w:bCs/>
-                <w:sz w:val="28"/>
-                <w:szCs w:val="28"/>
-              </w:rPr>
-              <w:t xml:space="preserve"> </w:t>
-            </w:r>
-            <w:r>
-              <w:rPr>
-                <w:b/>
-                <w:bCs/>
-                <w:sz w:val="28"/>
-                <w:szCs w:val="28"/>
-              </w:rPr>
-              <w:t>1</w:t>
+              <w:t>+ 1</w:t>
             </w:r>
           </w:p>
         </w:tc>
@@ -27935,14 +27592,7 @@
                 <w:sz w:val="28"/>
                 <w:szCs w:val="28"/>
               </w:rPr>
-              <w:t>192.168.1.</w:t>
-            </w:r>
-            <w:r>
-              <w:rPr>
-                <w:sz w:val="28"/>
-                <w:szCs w:val="28"/>
-              </w:rPr>
-              <w:t>256</w:t>
+              <w:t>192.168.1.256</w:t>
             </w:r>
           </w:p>
           <w:p>
@@ -27979,25 +27629,7 @@
                 <w:sz w:val="28"/>
                 <w:szCs w:val="28"/>
               </w:rPr>
-              <w:t>+</w:t>
-            </w:r>
-            <w:r>
-              <w:rPr>
-                <w:b/>
-                <w:bCs/>
-                <w:sz w:val="28"/>
-                <w:szCs w:val="28"/>
-              </w:rPr>
-              <w:t xml:space="preserve"> </w:t>
-            </w:r>
-            <w:r>
-              <w:rPr>
-                <w:b/>
-                <w:bCs/>
-                <w:sz w:val="28"/>
-                <w:szCs w:val="28"/>
-              </w:rPr>
-              <w:t>1</w:t>
+              <w:t>+ 1</w:t>
             </w:r>
           </w:p>
         </w:tc>
@@ -28165,7 +27797,14 @@
         </w:rPr>
       </w:pPr>
       <w:r>
-        <w:rPr/>
+        <w:rPr>
+          <w:rFonts w:ascii="Bahnschrift Light SemiCondensed" w:hAnsi="Bahnschrift Light SemiCondensed"/>
+          <w:b w:val="false"/>
+          <w:bCs w:val="false"/>
+          <w:color w:val="auto"/>
+          <w:sz w:val="24"/>
+          <w:szCs w:val="24"/>
+        </w:rPr>
       </w:r>
     </w:p>
     <w:sectPr>
@@ -31377,6 +31016,399 @@
       <w:lvlJc w:val="left"/>
       <w:pPr>
         <w:tabs>
+          <w:tab w:val="num" w:pos="720"/>
+        </w:tabs>
+        <w:ind w:left="720" w:hanging="360"/>
+      </w:pPr>
+      <w:rPr/>
+    </w:lvl>
+    <w:lvl w:ilvl="1">
+      <w:start w:val="1"/>
+      <w:numFmt w:val="decimal"/>
+      <w:lvlText w:val="%2."/>
+      <w:lvlJc w:val="left"/>
+      <w:pPr>
+        <w:tabs>
+          <w:tab w:val="num" w:pos="1080"/>
+        </w:tabs>
+        <w:ind w:left="1080" w:hanging="360"/>
+      </w:pPr>
+      <w:rPr/>
+    </w:lvl>
+    <w:lvl w:ilvl="2">
+      <w:start w:val="1"/>
+      <w:numFmt w:val="decimal"/>
+      <w:lvlText w:val="%3."/>
+      <w:lvlJc w:val="left"/>
+      <w:pPr>
+        <w:tabs>
+          <w:tab w:val="num" w:pos="1440"/>
+        </w:tabs>
+        <w:ind w:left="1440" w:hanging="360"/>
+      </w:pPr>
+      <w:rPr/>
+    </w:lvl>
+    <w:lvl w:ilvl="3">
+      <w:start w:val="1"/>
+      <w:numFmt w:val="decimal"/>
+      <w:lvlText w:val="%4."/>
+      <w:lvlJc w:val="left"/>
+      <w:pPr>
+        <w:tabs>
+          <w:tab w:val="num" w:pos="1800"/>
+        </w:tabs>
+        <w:ind w:left="1800" w:hanging="360"/>
+      </w:pPr>
+      <w:rPr/>
+    </w:lvl>
+    <w:lvl w:ilvl="4">
+      <w:start w:val="1"/>
+      <w:numFmt w:val="decimal"/>
+      <w:lvlText w:val="%5."/>
+      <w:lvlJc w:val="left"/>
+      <w:pPr>
+        <w:tabs>
+          <w:tab w:val="num" w:pos="2160"/>
+        </w:tabs>
+        <w:ind w:left="2160" w:hanging="360"/>
+      </w:pPr>
+      <w:rPr/>
+    </w:lvl>
+    <w:lvl w:ilvl="5">
+      <w:start w:val="1"/>
+      <w:numFmt w:val="decimal"/>
+      <w:lvlText w:val="%6."/>
+      <w:lvlJc w:val="left"/>
+      <w:pPr>
+        <w:tabs>
+          <w:tab w:val="num" w:pos="2520"/>
+        </w:tabs>
+        <w:ind w:left="2520" w:hanging="360"/>
+      </w:pPr>
+      <w:rPr/>
+    </w:lvl>
+    <w:lvl w:ilvl="6">
+      <w:start w:val="1"/>
+      <w:numFmt w:val="decimal"/>
+      <w:lvlText w:val="%7."/>
+      <w:lvlJc w:val="left"/>
+      <w:pPr>
+        <w:tabs>
+          <w:tab w:val="num" w:pos="2880"/>
+        </w:tabs>
+        <w:ind w:left="2880" w:hanging="360"/>
+      </w:pPr>
+      <w:rPr/>
+    </w:lvl>
+    <w:lvl w:ilvl="7">
+      <w:start w:val="1"/>
+      <w:numFmt w:val="decimal"/>
+      <w:lvlText w:val="%8."/>
+      <w:lvlJc w:val="left"/>
+      <w:pPr>
+        <w:tabs>
+          <w:tab w:val="num" w:pos="3240"/>
+        </w:tabs>
+        <w:ind w:left="3240" w:hanging="360"/>
+      </w:pPr>
+      <w:rPr/>
+    </w:lvl>
+    <w:lvl w:ilvl="8">
+      <w:start w:val="1"/>
+      <w:numFmt w:val="decimal"/>
+      <w:lvlText w:val="%9."/>
+      <w:lvlJc w:val="left"/>
+      <w:pPr>
+        <w:tabs>
+          <w:tab w:val="num" w:pos="3600"/>
+        </w:tabs>
+        <w:ind w:left="3600" w:hanging="360"/>
+      </w:pPr>
+      <w:rPr/>
+    </w:lvl>
+  </w:abstractNum>
+  <w:abstractNum w:abstractNumId="28">
+    <w:lvl w:ilvl="0">
+      <w:start w:val="1"/>
+      <w:numFmt w:val="bullet"/>
+      <w:lvlText w:val=""/>
+      <w:lvlJc w:val="left"/>
+      <w:pPr>
+        <w:tabs>
+          <w:tab w:val="num" w:pos="720"/>
+        </w:tabs>
+        <w:ind w:left="720" w:hanging="360"/>
+      </w:pPr>
+      <w:rPr>
+        <w:rFonts w:ascii="Wingdings" w:hAnsi="Wingdings" w:cs="Wingdings" w:hint="default"/>
+      </w:rPr>
+    </w:lvl>
+    <w:lvl w:ilvl="1">
+      <w:start w:val="1"/>
+      <w:numFmt w:val="bullet"/>
+      <w:lvlText w:val="◦"/>
+      <w:lvlJc w:val="left"/>
+      <w:pPr>
+        <w:tabs>
+          <w:tab w:val="num" w:pos="1080"/>
+        </w:tabs>
+        <w:ind w:left="1080" w:hanging="360"/>
+      </w:pPr>
+      <w:rPr>
+        <w:rFonts w:ascii="OpenSymbol" w:hAnsi="OpenSymbol" w:cs="OpenSymbol" w:hint="default"/>
+      </w:rPr>
+    </w:lvl>
+    <w:lvl w:ilvl="2">
+      <w:start w:val="1"/>
+      <w:numFmt w:val="bullet"/>
+      <w:lvlText w:val="▪"/>
+      <w:lvlJc w:val="left"/>
+      <w:pPr>
+        <w:tabs>
+          <w:tab w:val="num" w:pos="1440"/>
+        </w:tabs>
+        <w:ind w:left="1440" w:hanging="360"/>
+      </w:pPr>
+      <w:rPr>
+        <w:rFonts w:ascii="OpenSymbol" w:hAnsi="OpenSymbol" w:cs="OpenSymbol" w:hint="default"/>
+      </w:rPr>
+    </w:lvl>
+    <w:lvl w:ilvl="3">
+      <w:start w:val="1"/>
+      <w:numFmt w:val="bullet"/>
+      <w:lvlText w:val=""/>
+      <w:lvlJc w:val="left"/>
+      <w:pPr>
+        <w:tabs>
+          <w:tab w:val="num" w:pos="1800"/>
+        </w:tabs>
+        <w:ind w:left="1800" w:hanging="360"/>
+      </w:pPr>
+      <w:rPr>
+        <w:rFonts w:ascii="Symbol" w:hAnsi="Symbol" w:cs="Symbol" w:hint="default"/>
+      </w:rPr>
+    </w:lvl>
+    <w:lvl w:ilvl="4">
+      <w:start w:val="1"/>
+      <w:numFmt w:val="bullet"/>
+      <w:lvlText w:val="◦"/>
+      <w:lvlJc w:val="left"/>
+      <w:pPr>
+        <w:tabs>
+          <w:tab w:val="num" w:pos="2160"/>
+        </w:tabs>
+        <w:ind w:left="2160" w:hanging="360"/>
+      </w:pPr>
+      <w:rPr>
+        <w:rFonts w:ascii="OpenSymbol" w:hAnsi="OpenSymbol" w:cs="OpenSymbol" w:hint="default"/>
+      </w:rPr>
+    </w:lvl>
+    <w:lvl w:ilvl="5">
+      <w:start w:val="1"/>
+      <w:numFmt w:val="bullet"/>
+      <w:lvlText w:val="▪"/>
+      <w:lvlJc w:val="left"/>
+      <w:pPr>
+        <w:tabs>
+          <w:tab w:val="num" w:pos="2520"/>
+        </w:tabs>
+        <w:ind w:left="2520" w:hanging="360"/>
+      </w:pPr>
+      <w:rPr>
+        <w:rFonts w:ascii="OpenSymbol" w:hAnsi="OpenSymbol" w:cs="OpenSymbol" w:hint="default"/>
+      </w:rPr>
+    </w:lvl>
+    <w:lvl w:ilvl="6">
+      <w:start w:val="1"/>
+      <w:numFmt w:val="bullet"/>
+      <w:lvlText w:val=""/>
+      <w:lvlJc w:val="left"/>
+      <w:pPr>
+        <w:tabs>
+          <w:tab w:val="num" w:pos="2880"/>
+        </w:tabs>
+        <w:ind w:left="2880" w:hanging="360"/>
+      </w:pPr>
+      <w:rPr>
+        <w:rFonts w:ascii="Symbol" w:hAnsi="Symbol" w:cs="Symbol" w:hint="default"/>
+      </w:rPr>
+    </w:lvl>
+    <w:lvl w:ilvl="7">
+      <w:start w:val="1"/>
+      <w:numFmt w:val="bullet"/>
+      <w:lvlText w:val="◦"/>
+      <w:lvlJc w:val="left"/>
+      <w:pPr>
+        <w:tabs>
+          <w:tab w:val="num" w:pos="3240"/>
+        </w:tabs>
+        <w:ind w:left="3240" w:hanging="360"/>
+      </w:pPr>
+      <w:rPr>
+        <w:rFonts w:ascii="OpenSymbol" w:hAnsi="OpenSymbol" w:cs="OpenSymbol" w:hint="default"/>
+      </w:rPr>
+    </w:lvl>
+    <w:lvl w:ilvl="8">
+      <w:start w:val="1"/>
+      <w:numFmt w:val="bullet"/>
+      <w:lvlText w:val="▪"/>
+      <w:lvlJc w:val="left"/>
+      <w:pPr>
+        <w:tabs>
+          <w:tab w:val="num" w:pos="3600"/>
+        </w:tabs>
+        <w:ind w:left="3600" w:hanging="360"/>
+      </w:pPr>
+      <w:rPr>
+        <w:rFonts w:ascii="OpenSymbol" w:hAnsi="OpenSymbol" w:cs="OpenSymbol" w:hint="default"/>
+      </w:rPr>
+    </w:lvl>
+  </w:abstractNum>
+  <w:abstractNum w:abstractNumId="29">
+    <w:lvl w:ilvl="0">
+      <w:start w:val="1"/>
+      <w:numFmt w:val="bullet"/>
+      <w:lvlText w:val=""/>
+      <w:lvlJc w:val="left"/>
+      <w:pPr>
+        <w:tabs>
+          <w:tab w:val="num" w:pos="720"/>
+        </w:tabs>
+        <w:ind w:left="720" w:hanging="360"/>
+      </w:pPr>
+      <w:rPr>
+        <w:rFonts w:ascii="Wingdings" w:hAnsi="Wingdings" w:cs="Wingdings" w:hint="default"/>
+      </w:rPr>
+    </w:lvl>
+    <w:lvl w:ilvl="1">
+      <w:start w:val="1"/>
+      <w:numFmt w:val="bullet"/>
+      <w:lvlText w:val=""/>
+      <w:lvlJc w:val="left"/>
+      <w:pPr>
+        <w:tabs>
+          <w:tab w:val="num" w:pos="1080"/>
+        </w:tabs>
+        <w:ind w:left="1080" w:hanging="360"/>
+      </w:pPr>
+      <w:rPr>
+        <w:rFonts w:ascii="Wingdings" w:hAnsi="Wingdings" w:cs="Wingdings" w:hint="default"/>
+      </w:rPr>
+    </w:lvl>
+    <w:lvl w:ilvl="2">
+      <w:start w:val="1"/>
+      <w:numFmt w:val="bullet"/>
+      <w:lvlText w:val=""/>
+      <w:lvlJc w:val="left"/>
+      <w:pPr>
+        <w:tabs>
+          <w:tab w:val="num" w:pos="1440"/>
+        </w:tabs>
+        <w:ind w:left="1440" w:hanging="360"/>
+      </w:pPr>
+      <w:rPr>
+        <w:rFonts w:ascii="Wingdings" w:hAnsi="Wingdings" w:cs="Wingdings" w:hint="default"/>
+      </w:rPr>
+    </w:lvl>
+    <w:lvl w:ilvl="3">
+      <w:start w:val="1"/>
+      <w:numFmt w:val="bullet"/>
+      <w:lvlText w:val=""/>
+      <w:lvlJc w:val="left"/>
+      <w:pPr>
+        <w:tabs>
+          <w:tab w:val="num" w:pos="1800"/>
+        </w:tabs>
+        <w:ind w:left="1800" w:hanging="360"/>
+      </w:pPr>
+      <w:rPr>
+        <w:rFonts w:ascii="Wingdings" w:hAnsi="Wingdings" w:cs="Wingdings" w:hint="default"/>
+      </w:rPr>
+    </w:lvl>
+    <w:lvl w:ilvl="4">
+      <w:start w:val="1"/>
+      <w:numFmt w:val="bullet"/>
+      <w:lvlText w:val=""/>
+      <w:lvlJc w:val="left"/>
+      <w:pPr>
+        <w:tabs>
+          <w:tab w:val="num" w:pos="2160"/>
+        </w:tabs>
+        <w:ind w:left="2160" w:hanging="360"/>
+      </w:pPr>
+      <w:rPr>
+        <w:rFonts w:ascii="Wingdings" w:hAnsi="Wingdings" w:cs="Wingdings" w:hint="default"/>
+      </w:rPr>
+    </w:lvl>
+    <w:lvl w:ilvl="5">
+      <w:start w:val="1"/>
+      <w:numFmt w:val="bullet"/>
+      <w:lvlText w:val=""/>
+      <w:lvlJc w:val="left"/>
+      <w:pPr>
+        <w:tabs>
+          <w:tab w:val="num" w:pos="2520"/>
+        </w:tabs>
+        <w:ind w:left="2520" w:hanging="360"/>
+      </w:pPr>
+      <w:rPr>
+        <w:rFonts w:ascii="Wingdings" w:hAnsi="Wingdings" w:cs="Wingdings" w:hint="default"/>
+      </w:rPr>
+    </w:lvl>
+    <w:lvl w:ilvl="6">
+      <w:start w:val="1"/>
+      <w:numFmt w:val="bullet"/>
+      <w:lvlText w:val=""/>
+      <w:lvlJc w:val="left"/>
+      <w:pPr>
+        <w:tabs>
+          <w:tab w:val="num" w:pos="2880"/>
+        </w:tabs>
+        <w:ind w:left="2880" w:hanging="360"/>
+      </w:pPr>
+      <w:rPr>
+        <w:rFonts w:ascii="Wingdings" w:hAnsi="Wingdings" w:cs="Wingdings" w:hint="default"/>
+      </w:rPr>
+    </w:lvl>
+    <w:lvl w:ilvl="7">
+      <w:start w:val="1"/>
+      <w:numFmt w:val="bullet"/>
+      <w:lvlText w:val=""/>
+      <w:lvlJc w:val="left"/>
+      <w:pPr>
+        <w:tabs>
+          <w:tab w:val="num" w:pos="3240"/>
+        </w:tabs>
+        <w:ind w:left="3240" w:hanging="360"/>
+      </w:pPr>
+      <w:rPr>
+        <w:rFonts w:ascii="Wingdings" w:hAnsi="Wingdings" w:cs="Wingdings" w:hint="default"/>
+      </w:rPr>
+    </w:lvl>
+    <w:lvl w:ilvl="8">
+      <w:start w:val="1"/>
+      <w:numFmt w:val="bullet"/>
+      <w:lvlText w:val=""/>
+      <w:lvlJc w:val="left"/>
+      <w:pPr>
+        <w:tabs>
+          <w:tab w:val="num" w:pos="3600"/>
+        </w:tabs>
+        <w:ind w:left="3600" w:hanging="360"/>
+      </w:pPr>
+      <w:rPr>
+        <w:rFonts w:ascii="Wingdings" w:hAnsi="Wingdings" w:cs="Wingdings" w:hint="default"/>
+      </w:rPr>
+    </w:lvl>
+  </w:abstractNum>
+  <w:abstractNum w:abstractNumId="30">
+    <w:lvl w:ilvl="0">
+      <w:start w:val="1"/>
+      <w:numFmt w:val="decimal"/>
+      <w:lvlText w:val="%1."/>
+      <w:lvlJc w:val="left"/>
+      <w:pPr>
+        <w:tabs>
           <w:tab w:val="num" w:pos="0"/>
         </w:tabs>
         <w:ind w:left="-120" w:hanging="360"/>
@@ -31515,7 +31547,7 @@
       </w:rPr>
     </w:lvl>
   </w:abstractNum>
-  <w:abstractNum w:abstractNumId="28">
+  <w:abstractNum w:abstractNumId="31">
     <w:lvl w:ilvl="0">
       <w:start w:val="1"/>
       <w:numFmt w:val="decimal"/>
@@ -31661,7 +31693,7 @@
       </w:rPr>
     </w:lvl>
   </w:abstractNum>
-  <w:abstractNum w:abstractNumId="29">
+  <w:abstractNum w:abstractNumId="32">
     <w:lvl w:ilvl="0">
       <w:start w:val="1"/>
       <w:numFmt w:val="decimal"/>
@@ -31807,7 +31839,7 @@
       </w:rPr>
     </w:lvl>
   </w:abstractNum>
-  <w:abstractNum w:abstractNumId="30">
+  <w:abstractNum w:abstractNumId="33">
     <w:lvl w:ilvl="0">
       <w:start w:val="1"/>
       <w:numFmt w:val="decimal"/>
@@ -31953,7 +31985,7 @@
       </w:rPr>
     </w:lvl>
   </w:abstractNum>
-  <w:abstractNum w:abstractNumId="31">
+  <w:abstractNum w:abstractNumId="34">
     <w:lvl w:ilvl="0">
       <w:start w:val="1"/>
       <w:numFmt w:val="decimal"/>
@@ -32099,7 +32131,7 @@
       </w:rPr>
     </w:lvl>
   </w:abstractNum>
-  <w:abstractNum w:abstractNumId="32">
+  <w:abstractNum w:abstractNumId="35">
     <w:lvl w:ilvl="0">
       <w:start w:val="1"/>
       <w:numFmt w:val="decimal"/>
@@ -32245,7 +32277,7 @@
       </w:rPr>
     </w:lvl>
   </w:abstractNum>
-  <w:abstractNum w:abstractNumId="33">
+  <w:abstractNum w:abstractNumId="36">
     <w:lvl w:ilvl="0">
       <w:start w:val="1"/>
       <w:numFmt w:val="decimal"/>
@@ -32388,399 +32420,6 @@
       <w:rPr>
         <w:sz w:val="24"/>
         <w:szCs w:val="24"/>
-      </w:rPr>
-    </w:lvl>
-  </w:abstractNum>
-  <w:abstractNum w:abstractNumId="34">
-    <w:lvl w:ilvl="0">
-      <w:start w:val="1"/>
-      <w:numFmt w:val="decimal"/>
-      <w:lvlText w:val="%1."/>
-      <w:lvlJc w:val="left"/>
-      <w:pPr>
-        <w:tabs>
-          <w:tab w:val="num" w:pos="720"/>
-        </w:tabs>
-        <w:ind w:left="720" w:hanging="360"/>
-      </w:pPr>
-      <w:rPr/>
-    </w:lvl>
-    <w:lvl w:ilvl="1">
-      <w:start w:val="1"/>
-      <w:numFmt w:val="decimal"/>
-      <w:lvlText w:val="%2."/>
-      <w:lvlJc w:val="left"/>
-      <w:pPr>
-        <w:tabs>
-          <w:tab w:val="num" w:pos="1080"/>
-        </w:tabs>
-        <w:ind w:left="1080" w:hanging="360"/>
-      </w:pPr>
-      <w:rPr/>
-    </w:lvl>
-    <w:lvl w:ilvl="2">
-      <w:start w:val="1"/>
-      <w:numFmt w:val="decimal"/>
-      <w:lvlText w:val="%3."/>
-      <w:lvlJc w:val="left"/>
-      <w:pPr>
-        <w:tabs>
-          <w:tab w:val="num" w:pos="1440"/>
-        </w:tabs>
-        <w:ind w:left="1440" w:hanging="360"/>
-      </w:pPr>
-      <w:rPr/>
-    </w:lvl>
-    <w:lvl w:ilvl="3">
-      <w:start w:val="1"/>
-      <w:numFmt w:val="decimal"/>
-      <w:lvlText w:val="%4."/>
-      <w:lvlJc w:val="left"/>
-      <w:pPr>
-        <w:tabs>
-          <w:tab w:val="num" w:pos="1800"/>
-        </w:tabs>
-        <w:ind w:left="1800" w:hanging="360"/>
-      </w:pPr>
-      <w:rPr/>
-    </w:lvl>
-    <w:lvl w:ilvl="4">
-      <w:start w:val="1"/>
-      <w:numFmt w:val="decimal"/>
-      <w:lvlText w:val="%5."/>
-      <w:lvlJc w:val="left"/>
-      <w:pPr>
-        <w:tabs>
-          <w:tab w:val="num" w:pos="2160"/>
-        </w:tabs>
-        <w:ind w:left="2160" w:hanging="360"/>
-      </w:pPr>
-      <w:rPr/>
-    </w:lvl>
-    <w:lvl w:ilvl="5">
-      <w:start w:val="1"/>
-      <w:numFmt w:val="decimal"/>
-      <w:lvlText w:val="%6."/>
-      <w:lvlJc w:val="left"/>
-      <w:pPr>
-        <w:tabs>
-          <w:tab w:val="num" w:pos="2520"/>
-        </w:tabs>
-        <w:ind w:left="2520" w:hanging="360"/>
-      </w:pPr>
-      <w:rPr/>
-    </w:lvl>
-    <w:lvl w:ilvl="6">
-      <w:start w:val="1"/>
-      <w:numFmt w:val="decimal"/>
-      <w:lvlText w:val="%7."/>
-      <w:lvlJc w:val="left"/>
-      <w:pPr>
-        <w:tabs>
-          <w:tab w:val="num" w:pos="2880"/>
-        </w:tabs>
-        <w:ind w:left="2880" w:hanging="360"/>
-      </w:pPr>
-      <w:rPr/>
-    </w:lvl>
-    <w:lvl w:ilvl="7">
-      <w:start w:val="1"/>
-      <w:numFmt w:val="decimal"/>
-      <w:lvlText w:val="%8."/>
-      <w:lvlJc w:val="left"/>
-      <w:pPr>
-        <w:tabs>
-          <w:tab w:val="num" w:pos="3240"/>
-        </w:tabs>
-        <w:ind w:left="3240" w:hanging="360"/>
-      </w:pPr>
-      <w:rPr/>
-    </w:lvl>
-    <w:lvl w:ilvl="8">
-      <w:start w:val="1"/>
-      <w:numFmt w:val="decimal"/>
-      <w:lvlText w:val="%9."/>
-      <w:lvlJc w:val="left"/>
-      <w:pPr>
-        <w:tabs>
-          <w:tab w:val="num" w:pos="3600"/>
-        </w:tabs>
-        <w:ind w:left="3600" w:hanging="360"/>
-      </w:pPr>
-      <w:rPr/>
-    </w:lvl>
-  </w:abstractNum>
-  <w:abstractNum w:abstractNumId="35">
-    <w:lvl w:ilvl="0">
-      <w:start w:val="1"/>
-      <w:numFmt w:val="bullet"/>
-      <w:lvlText w:val=""/>
-      <w:lvlJc w:val="left"/>
-      <w:pPr>
-        <w:tabs>
-          <w:tab w:val="num" w:pos="720"/>
-        </w:tabs>
-        <w:ind w:left="720" w:hanging="360"/>
-      </w:pPr>
-      <w:rPr>
-        <w:rFonts w:ascii="Wingdings" w:hAnsi="Wingdings" w:cs="Wingdings" w:hint="default"/>
-      </w:rPr>
-    </w:lvl>
-    <w:lvl w:ilvl="1">
-      <w:start w:val="1"/>
-      <w:numFmt w:val="bullet"/>
-      <w:lvlText w:val="◦"/>
-      <w:lvlJc w:val="left"/>
-      <w:pPr>
-        <w:tabs>
-          <w:tab w:val="num" w:pos="1080"/>
-        </w:tabs>
-        <w:ind w:left="1080" w:hanging="360"/>
-      </w:pPr>
-      <w:rPr>
-        <w:rFonts w:ascii="OpenSymbol" w:hAnsi="OpenSymbol" w:cs="OpenSymbol" w:hint="default"/>
-      </w:rPr>
-    </w:lvl>
-    <w:lvl w:ilvl="2">
-      <w:start w:val="1"/>
-      <w:numFmt w:val="bullet"/>
-      <w:lvlText w:val="▪"/>
-      <w:lvlJc w:val="left"/>
-      <w:pPr>
-        <w:tabs>
-          <w:tab w:val="num" w:pos="1440"/>
-        </w:tabs>
-        <w:ind w:left="1440" w:hanging="360"/>
-      </w:pPr>
-      <w:rPr>
-        <w:rFonts w:ascii="OpenSymbol" w:hAnsi="OpenSymbol" w:cs="OpenSymbol" w:hint="default"/>
-      </w:rPr>
-    </w:lvl>
-    <w:lvl w:ilvl="3">
-      <w:start w:val="1"/>
-      <w:numFmt w:val="bullet"/>
-      <w:lvlText w:val=""/>
-      <w:lvlJc w:val="left"/>
-      <w:pPr>
-        <w:tabs>
-          <w:tab w:val="num" w:pos="1800"/>
-        </w:tabs>
-        <w:ind w:left="1800" w:hanging="360"/>
-      </w:pPr>
-      <w:rPr>
-        <w:rFonts w:ascii="Symbol" w:hAnsi="Symbol" w:cs="Symbol" w:hint="default"/>
-      </w:rPr>
-    </w:lvl>
-    <w:lvl w:ilvl="4">
-      <w:start w:val="1"/>
-      <w:numFmt w:val="bullet"/>
-      <w:lvlText w:val="◦"/>
-      <w:lvlJc w:val="left"/>
-      <w:pPr>
-        <w:tabs>
-          <w:tab w:val="num" w:pos="2160"/>
-        </w:tabs>
-        <w:ind w:left="2160" w:hanging="360"/>
-      </w:pPr>
-      <w:rPr>
-        <w:rFonts w:ascii="OpenSymbol" w:hAnsi="OpenSymbol" w:cs="OpenSymbol" w:hint="default"/>
-      </w:rPr>
-    </w:lvl>
-    <w:lvl w:ilvl="5">
-      <w:start w:val="1"/>
-      <w:numFmt w:val="bullet"/>
-      <w:lvlText w:val="▪"/>
-      <w:lvlJc w:val="left"/>
-      <w:pPr>
-        <w:tabs>
-          <w:tab w:val="num" w:pos="2520"/>
-        </w:tabs>
-        <w:ind w:left="2520" w:hanging="360"/>
-      </w:pPr>
-      <w:rPr>
-        <w:rFonts w:ascii="OpenSymbol" w:hAnsi="OpenSymbol" w:cs="OpenSymbol" w:hint="default"/>
-      </w:rPr>
-    </w:lvl>
-    <w:lvl w:ilvl="6">
-      <w:start w:val="1"/>
-      <w:numFmt w:val="bullet"/>
-      <w:lvlText w:val=""/>
-      <w:lvlJc w:val="left"/>
-      <w:pPr>
-        <w:tabs>
-          <w:tab w:val="num" w:pos="2880"/>
-        </w:tabs>
-        <w:ind w:left="2880" w:hanging="360"/>
-      </w:pPr>
-      <w:rPr>
-        <w:rFonts w:ascii="Symbol" w:hAnsi="Symbol" w:cs="Symbol" w:hint="default"/>
-      </w:rPr>
-    </w:lvl>
-    <w:lvl w:ilvl="7">
-      <w:start w:val="1"/>
-      <w:numFmt w:val="bullet"/>
-      <w:lvlText w:val="◦"/>
-      <w:lvlJc w:val="left"/>
-      <w:pPr>
-        <w:tabs>
-          <w:tab w:val="num" w:pos="3240"/>
-        </w:tabs>
-        <w:ind w:left="3240" w:hanging="360"/>
-      </w:pPr>
-      <w:rPr>
-        <w:rFonts w:ascii="OpenSymbol" w:hAnsi="OpenSymbol" w:cs="OpenSymbol" w:hint="default"/>
-      </w:rPr>
-    </w:lvl>
-    <w:lvl w:ilvl="8">
-      <w:start w:val="1"/>
-      <w:numFmt w:val="bullet"/>
-      <w:lvlText w:val="▪"/>
-      <w:lvlJc w:val="left"/>
-      <w:pPr>
-        <w:tabs>
-          <w:tab w:val="num" w:pos="3600"/>
-        </w:tabs>
-        <w:ind w:left="3600" w:hanging="360"/>
-      </w:pPr>
-      <w:rPr>
-        <w:rFonts w:ascii="OpenSymbol" w:hAnsi="OpenSymbol" w:cs="OpenSymbol" w:hint="default"/>
-      </w:rPr>
-    </w:lvl>
-  </w:abstractNum>
-  <w:abstractNum w:abstractNumId="36">
-    <w:lvl w:ilvl="0">
-      <w:start w:val="1"/>
-      <w:numFmt w:val="bullet"/>
-      <w:lvlText w:val=""/>
-      <w:lvlJc w:val="left"/>
-      <w:pPr>
-        <w:tabs>
-          <w:tab w:val="num" w:pos="720"/>
-        </w:tabs>
-        <w:ind w:left="720" w:hanging="360"/>
-      </w:pPr>
-      <w:rPr>
-        <w:rFonts w:ascii="Wingdings" w:hAnsi="Wingdings" w:cs="Wingdings" w:hint="default"/>
-      </w:rPr>
-    </w:lvl>
-    <w:lvl w:ilvl="1">
-      <w:start w:val="1"/>
-      <w:numFmt w:val="bullet"/>
-      <w:lvlText w:val=""/>
-      <w:lvlJc w:val="left"/>
-      <w:pPr>
-        <w:tabs>
-          <w:tab w:val="num" w:pos="1080"/>
-        </w:tabs>
-        <w:ind w:left="1080" w:hanging="360"/>
-      </w:pPr>
-      <w:rPr>
-        <w:rFonts w:ascii="Wingdings" w:hAnsi="Wingdings" w:cs="Wingdings" w:hint="default"/>
-      </w:rPr>
-    </w:lvl>
-    <w:lvl w:ilvl="2">
-      <w:start w:val="1"/>
-      <w:numFmt w:val="bullet"/>
-      <w:lvlText w:val=""/>
-      <w:lvlJc w:val="left"/>
-      <w:pPr>
-        <w:tabs>
-          <w:tab w:val="num" w:pos="1440"/>
-        </w:tabs>
-        <w:ind w:left="1440" w:hanging="360"/>
-      </w:pPr>
-      <w:rPr>
-        <w:rFonts w:ascii="Wingdings" w:hAnsi="Wingdings" w:cs="Wingdings" w:hint="default"/>
-      </w:rPr>
-    </w:lvl>
-    <w:lvl w:ilvl="3">
-      <w:start w:val="1"/>
-      <w:numFmt w:val="bullet"/>
-      <w:lvlText w:val=""/>
-      <w:lvlJc w:val="left"/>
-      <w:pPr>
-        <w:tabs>
-          <w:tab w:val="num" w:pos="1800"/>
-        </w:tabs>
-        <w:ind w:left="1800" w:hanging="360"/>
-      </w:pPr>
-      <w:rPr>
-        <w:rFonts w:ascii="Wingdings" w:hAnsi="Wingdings" w:cs="Wingdings" w:hint="default"/>
-      </w:rPr>
-    </w:lvl>
-    <w:lvl w:ilvl="4">
-      <w:start w:val="1"/>
-      <w:numFmt w:val="bullet"/>
-      <w:lvlText w:val=""/>
-      <w:lvlJc w:val="left"/>
-      <w:pPr>
-        <w:tabs>
-          <w:tab w:val="num" w:pos="2160"/>
-        </w:tabs>
-        <w:ind w:left="2160" w:hanging="360"/>
-      </w:pPr>
-      <w:rPr>
-        <w:rFonts w:ascii="Wingdings" w:hAnsi="Wingdings" w:cs="Wingdings" w:hint="default"/>
-      </w:rPr>
-    </w:lvl>
-    <w:lvl w:ilvl="5">
-      <w:start w:val="1"/>
-      <w:numFmt w:val="bullet"/>
-      <w:lvlText w:val=""/>
-      <w:lvlJc w:val="left"/>
-      <w:pPr>
-        <w:tabs>
-          <w:tab w:val="num" w:pos="2520"/>
-        </w:tabs>
-        <w:ind w:left="2520" w:hanging="360"/>
-      </w:pPr>
-      <w:rPr>
-        <w:rFonts w:ascii="Wingdings" w:hAnsi="Wingdings" w:cs="Wingdings" w:hint="default"/>
-      </w:rPr>
-    </w:lvl>
-    <w:lvl w:ilvl="6">
-      <w:start w:val="1"/>
-      <w:numFmt w:val="bullet"/>
-      <w:lvlText w:val=""/>
-      <w:lvlJc w:val="left"/>
-      <w:pPr>
-        <w:tabs>
-          <w:tab w:val="num" w:pos="2880"/>
-        </w:tabs>
-        <w:ind w:left="2880" w:hanging="360"/>
-      </w:pPr>
-      <w:rPr>
-        <w:rFonts w:ascii="Wingdings" w:hAnsi="Wingdings" w:cs="Wingdings" w:hint="default"/>
-      </w:rPr>
-    </w:lvl>
-    <w:lvl w:ilvl="7">
-      <w:start w:val="1"/>
-      <w:numFmt w:val="bullet"/>
-      <w:lvlText w:val=""/>
-      <w:lvlJc w:val="left"/>
-      <w:pPr>
-        <w:tabs>
-          <w:tab w:val="num" w:pos="3240"/>
-        </w:tabs>
-        <w:ind w:left="3240" w:hanging="360"/>
-      </w:pPr>
-      <w:rPr>
-        <w:rFonts w:ascii="Wingdings" w:hAnsi="Wingdings" w:cs="Wingdings" w:hint="default"/>
-      </w:rPr>
-    </w:lvl>
-    <w:lvl w:ilvl="8">
-      <w:start w:val="1"/>
-      <w:numFmt w:val="bullet"/>
-      <w:lvlText w:val=""/>
-      <w:lvlJc w:val="left"/>
-      <w:pPr>
-        <w:tabs>
-          <w:tab w:val="num" w:pos="3600"/>
-        </w:tabs>
-        <w:ind w:left="3600" w:hanging="360"/>
-      </w:pPr>
-      <w:rPr>
-        <w:rFonts w:ascii="Wingdings" w:hAnsi="Wingdings" w:cs="Wingdings" w:hint="default"/>
       </w:rPr>
     </w:lvl>
   </w:abstractNum>
@@ -33015,28 +32654,28 @@
     <w:abstractNumId w:val="37"/>
   </w:num>
   <w:num w:numId="38">
-    <w:abstractNumId w:val="27"/>
+    <w:abstractNumId w:val="30"/>
     <w:lvlOverride w:ilvl="0">
       <w:startOverride w:val="1"/>
     </w:lvlOverride>
   </w:num>
   <w:num w:numId="39">
-    <w:abstractNumId w:val="27"/>
+    <w:abstractNumId w:val="30"/>
   </w:num>
   <w:num w:numId="40">
-    <w:abstractNumId w:val="27"/>
+    <w:abstractNumId w:val="30"/>
   </w:num>
   <w:num w:numId="41">
-    <w:abstractNumId w:val="27"/>
+    <w:abstractNumId w:val="30"/>
   </w:num>
   <w:num w:numId="42">
-    <w:abstractNumId w:val="27"/>
+    <w:abstractNumId w:val="30"/>
   </w:num>
   <w:num w:numId="43">
-    <w:abstractNumId w:val="27"/>
+    <w:abstractNumId w:val="30"/>
   </w:num>
   <w:num w:numId="44">
-    <w:abstractNumId w:val="27"/>
+    <w:abstractNumId w:val="30"/>
   </w:num>
 </w:numbering>
 </file>
@@ -33062,7 +32701,7 @@
     <w:pPr>
       <w:widowControl/>
       <w:suppressAutoHyphens w:val="true"/>
-      <w:overflowPunct w:val="false"/>
+      <w:overflowPunct w:val="true"/>
       <w:bidi w:val="0"/>
       <w:spacing w:before="0" w:after="0"/>
       <w:jc w:val="left"/>
@@ -33125,7 +32764,7 @@
     <w:pPr>
       <w:widowControl/>
       <w:suppressAutoHyphens w:val="true"/>
-      <w:overflowPunct w:val="false"/>
+      <w:overflowPunct w:val="true"/>
       <w:bidi w:val="0"/>
       <w:spacing w:before="280" w:after="280"/>
       <w:jc w:val="left"/>
@@ -33148,7 +32787,7 @@
     <w:pPr>
       <w:widowControl/>
       <w:suppressAutoHyphens w:val="true"/>
-      <w:overflowPunct w:val="false"/>
+      <w:overflowPunct w:val="true"/>
       <w:bidi w:val="0"/>
       <w:spacing w:before="280" w:after="280"/>
       <w:jc w:val="left"/>
@@ -33285,7 +32924,7 @@
     <w:pPr>
       <w:widowControl/>
       <w:suppressAutoHyphens w:val="true"/>
-      <w:overflowPunct w:val="false"/>
+      <w:overflowPunct w:val="true"/>
       <w:bidi w:val="0"/>
       <w:spacing w:before="280" w:after="280"/>
       <w:ind w:left="0" w:right="0"/>

</xml_diff>